<commit_message>
Refactor ModalMsg function to remove default message and reduce timeout for hotkeys
</commit_message>
<xml_diff>
--- a/docs/g502x_mapping_v2.docx
+++ b/docs/g502x_mapping_v2.docx
@@ -1,6 +1,6 @@
 
 <file path=word/document.xml><?xml version="1.0" encoding="utf-8"?>
-<w:document xmlns:wpc="http://schemas.microsoft.com/office/word/2010/wordprocessingCanvas" xmlns:cx="http://schemas.microsoft.com/office/drawing/2014/chartex" xmlns:cx1="http://schemas.microsoft.com/office/drawing/2015/9/8/chartex" xmlns:cx2="http://schemas.microsoft.com/office/drawing/2015/10/21/chartex" xmlns:cx3="http://schemas.microsoft.com/office/drawing/2016/5/9/chartex" xmlns:cx4="http://schemas.microsoft.com/office/drawing/2016/5/10/chartex" xmlns:cx5="http://schemas.microsoft.com/office/drawing/2016/5/11/chartex" xmlns:cx6="http://schemas.microsoft.com/office/drawing/2016/5/12/chartex" xmlns:cx7="http://schemas.microsoft.com/office/drawing/2016/5/13/chartex" xmlns:cx8="http://schemas.microsoft.com/office/drawing/2016/5/14/chartex" xmlns:mc="http://schemas.openxmlformats.org/markup-compatibility/2006" xmlns:aink="http://schemas.microsoft.com/office/drawing/2016/ink" xmlns:am3d="http://schemas.microsoft.com/office/drawing/2017/model3d" xmlns:o="urn:schemas-microsoft-com:office:office" xmlns:oel="http://schemas.microsoft.com/office/2019/extlst" xmlns:r="http://schemas.openxmlformats.org/officeDocument/2006/relationships" xmlns:m="http://schemas.openxmlformats.org/officeDocument/2006/math" xmlns:v="urn:schemas-microsoft-com:vml" xmlns:wp14="http://schemas.microsoft.com/office/word/2010/wordprocessingDrawing" xmlns:wp="http://schemas.openxmlformats.org/drawingml/2006/wordprocessingDrawing" xmlns:w10="urn:schemas-microsoft-com:office:word" xmlns:w="http://schemas.openxmlformats.org/wordprocessingml/2006/main" xmlns:w14="http://schemas.microsoft.com/office/word/2010/wordml" xmlns:w15="http://schemas.microsoft.com/office/word/2012/wordml" xmlns:w16cex="http://schemas.microsoft.com/office/word/2018/wordml/cex" xmlns:w16cid="http://schemas.microsoft.com/office/word/2016/wordml/cid" xmlns:w16="http://schemas.microsoft.com/office/word/2018/wordml" xmlns:w16du="http://schemas.microsoft.com/office/word/2023/wordml/word16du" xmlns:w16sdtdh="http://schemas.microsoft.com/office/word/2020/wordml/sdtdatahash" xmlns:w16se="http://schemas.microsoft.com/office/word/2015/wordml/symex" xmlns:wpg="http://schemas.microsoft.com/office/word/2010/wordprocessingGroup" xmlns:wpi="http://schemas.microsoft.com/office/word/2010/wordprocessingInk" xmlns:wne="http://schemas.microsoft.com/office/word/2006/wordml" xmlns:wps="http://schemas.microsoft.com/office/word/2010/wordprocessingShape" mc:Ignorable="w14 w15 w16se w16cid w16 w16cex w16sdtdh w16du wp14">
+<w:document xmlns:wpc="http://schemas.microsoft.com/office/word/2010/wordprocessingCanvas" xmlns:cx="http://schemas.microsoft.com/office/drawing/2014/chartex" xmlns:cx1="http://schemas.microsoft.com/office/drawing/2015/9/8/chartex" xmlns:cx2="http://schemas.microsoft.com/office/drawing/2015/10/21/chartex" xmlns:cx3="http://schemas.microsoft.com/office/drawing/2016/5/9/chartex" xmlns:cx4="http://schemas.microsoft.com/office/drawing/2016/5/10/chartex" xmlns:cx5="http://schemas.microsoft.com/office/drawing/2016/5/11/chartex" xmlns:cx6="http://schemas.microsoft.com/office/drawing/2016/5/12/chartex" xmlns:cx7="http://schemas.microsoft.com/office/drawing/2016/5/13/chartex" xmlns:cx8="http://schemas.microsoft.com/office/drawing/2016/5/14/chartex" xmlns:mc="http://schemas.openxmlformats.org/markup-compatibility/2006" xmlns:aink="http://schemas.microsoft.com/office/drawing/2016/ink" xmlns:am3d="http://schemas.microsoft.com/office/drawing/2017/model3d" xmlns:o="urn:schemas-microsoft-com:office:office" xmlns:oel="http://schemas.microsoft.com/office/2019/extlst" xmlns:r="http://schemas.openxmlformats.org/officeDocument/2006/relationships" xmlns:m="http://schemas.openxmlformats.org/officeDocument/2006/math" xmlns:v="urn:schemas-microsoft-com:vml" xmlns:wp14="http://schemas.microsoft.com/office/word/2010/wordprocessingDrawing" xmlns:wp="http://schemas.openxmlformats.org/drawingml/2006/wordprocessingDrawing" xmlns:w10="urn:schemas-microsoft-com:office:word" xmlns:w="http://schemas.openxmlformats.org/wordprocessingml/2006/main" xmlns:w14="http://schemas.microsoft.com/office/word/2010/wordml" xmlns:w15="http://schemas.microsoft.com/office/word/2012/wordml" xmlns:w16cex="http://schemas.microsoft.com/office/word/2018/wordml/cex" xmlns:w16cid="http://schemas.microsoft.com/office/word/2016/wordml/cid" xmlns:w16="http://schemas.microsoft.com/office/word/2018/wordml" xmlns:w16du="http://schemas.microsoft.com/office/word/2023/wordml/word16du" xmlns:w16sdtdh="http://schemas.microsoft.com/office/word/2020/wordml/sdtdatahash" xmlns:w16sdtfl="http://schemas.microsoft.com/office/word/2024/wordml/sdtformatlock" xmlns:w16se="http://schemas.microsoft.com/office/word/2015/wordml/symex" xmlns:wpg="http://schemas.microsoft.com/office/word/2010/wordprocessingGroup" xmlns:wpi="http://schemas.microsoft.com/office/word/2010/wordprocessingInk" xmlns:wne="http://schemas.microsoft.com/office/word/2006/wordml" xmlns:wps="http://schemas.microsoft.com/office/word/2010/wordprocessingShape" mc:Ignorable="w14 w15 w16se w16cid w16 w16cex w16sdtdh w16sdtfl w16du wp14">
   <w:body>
     <w:p>
       <w:pPr>
@@ -55,11 +55,6 @@
                                 <w:color w:val="000000" w:themeColor="text1"/>
                                 <w:sz w:val="72"/>
                                 <w:szCs w:val="72"/>
-                                <w14:shadow w14:blurRad="38100" w14:dist="19050" w14:dir="2700000" w14:sx="100000" w14:sy="100000" w14:kx="0" w14:ky="0" w14:algn="tl">
-                                  <w14:schemeClr w14:val="dk1">
-                                    <w14:alpha w14:val="60000"/>
-                                  </w14:schemeClr>
-                                </w14:shadow>
                                 <w14:textOutline w14:w="9525" w14:cap="flat" w14:cmpd="sng" w14:algn="ctr">
                                   <w14:solidFill>
                                     <w14:schemeClr w14:val="bg2">
@@ -79,11 +74,6 @@
                                 <w:color w:val="000000" w:themeColor="text1"/>
                                 <w:sz w:val="72"/>
                                 <w:szCs w:val="72"/>
-                                <w14:shadow w14:blurRad="38100" w14:dist="19050" w14:dir="2700000" w14:sx="100000" w14:sy="100000" w14:kx="0" w14:ky="0" w14:algn="tl">
-                                  <w14:schemeClr w14:val="dk1">
-                                    <w14:alpha w14:val="60000"/>
-                                  </w14:schemeClr>
-                                </w14:shadow>
                                 <w14:textOutline w14:w="9525" w14:cap="flat" w14:cmpd="sng" w14:algn="ctr">
                                   <w14:solidFill>
                                     <w14:schemeClr w14:val="bg2">
@@ -104,11 +94,6 @@
                                 <w:color w:val="45B0E1" w:themeColor="accent1" w:themeTint="99"/>
                                 <w:sz w:val="72"/>
                                 <w:szCs w:val="72"/>
-                                <w14:shadow w14:blurRad="38100" w14:dist="19050" w14:dir="2700000" w14:sx="100000" w14:sy="100000" w14:kx="0" w14:ky="0" w14:algn="tl">
-                                  <w14:schemeClr w14:val="dk1">
-                                    <w14:alpha w14:val="60000"/>
-                                  </w14:schemeClr>
-                                </w14:shadow>
                                 <w14:textOutline w14:w="9525" w14:cap="flat" w14:cmpd="sng" w14:algn="ctr">
                                   <w14:solidFill>
                                     <w14:schemeClr w14:val="accent1">
@@ -130,11 +115,6 @@
                                 <w:color w:val="45B0E1" w:themeColor="accent1" w:themeTint="99"/>
                                 <w:sz w:val="96"/>
                                 <w:szCs w:val="96"/>
-                                <w14:shadow w14:blurRad="38100" w14:dist="19050" w14:dir="2700000" w14:sx="100000" w14:sy="100000" w14:kx="0" w14:ky="0" w14:algn="tl">
-                                  <w14:schemeClr w14:val="dk1">
-                                    <w14:alpha w14:val="60000"/>
-                                  </w14:schemeClr>
-                                </w14:shadow>
                                 <w14:textOutline w14:w="9525" w14:cap="flat" w14:cmpd="sng" w14:algn="ctr">
                                   <w14:solidFill>
                                     <w14:schemeClr w14:val="accent1">
@@ -156,11 +136,6 @@
                                 <w:color w:val="45B0E1" w:themeColor="accent1" w:themeTint="99"/>
                                 <w:sz w:val="72"/>
                                 <w:szCs w:val="72"/>
-                                <w14:shadow w14:blurRad="38100" w14:dist="19050" w14:dir="2700000" w14:sx="100000" w14:sy="100000" w14:kx="0" w14:ky="0" w14:algn="tl">
-                                  <w14:schemeClr w14:val="dk1">
-                                    <w14:alpha w14:val="60000"/>
-                                  </w14:schemeClr>
-                                </w14:shadow>
                                 <w14:textOutline w14:w="9525" w14:cap="flat" w14:cmpd="sng" w14:algn="ctr">
                                   <w14:solidFill>
                                     <w14:schemeClr w14:val="accent1">
@@ -214,11 +189,6 @@
                           <w:color w:val="000000" w:themeColor="text1"/>
                           <w:sz w:val="72"/>
                           <w:szCs w:val="72"/>
-                          <w14:shadow w14:blurRad="38100" w14:dist="19050" w14:dir="2700000" w14:sx="100000" w14:sy="100000" w14:kx="0" w14:ky="0" w14:algn="tl">
-                            <w14:schemeClr w14:val="dk1">
-                              <w14:alpha w14:val="60000"/>
-                            </w14:schemeClr>
-                          </w14:shadow>
                           <w14:textOutline w14:w="9525" w14:cap="flat" w14:cmpd="sng" w14:algn="ctr">
                             <w14:solidFill>
                               <w14:schemeClr w14:val="bg2">
@@ -238,11 +208,6 @@
                           <w:color w:val="000000" w:themeColor="text1"/>
                           <w:sz w:val="72"/>
                           <w:szCs w:val="72"/>
-                          <w14:shadow w14:blurRad="38100" w14:dist="19050" w14:dir="2700000" w14:sx="100000" w14:sy="100000" w14:kx="0" w14:ky="0" w14:algn="tl">
-                            <w14:schemeClr w14:val="dk1">
-                              <w14:alpha w14:val="60000"/>
-                            </w14:schemeClr>
-                          </w14:shadow>
                           <w14:textOutline w14:w="9525" w14:cap="flat" w14:cmpd="sng" w14:algn="ctr">
                             <w14:solidFill>
                               <w14:schemeClr w14:val="bg2">
@@ -263,11 +228,6 @@
                           <w:color w:val="45B0E1" w:themeColor="accent1" w:themeTint="99"/>
                           <w:sz w:val="72"/>
                           <w:szCs w:val="72"/>
-                          <w14:shadow w14:blurRad="38100" w14:dist="19050" w14:dir="2700000" w14:sx="100000" w14:sy="100000" w14:kx="0" w14:ky="0" w14:algn="tl">
-                            <w14:schemeClr w14:val="dk1">
-                              <w14:alpha w14:val="60000"/>
-                            </w14:schemeClr>
-                          </w14:shadow>
                           <w14:textOutline w14:w="9525" w14:cap="flat" w14:cmpd="sng" w14:algn="ctr">
                             <w14:solidFill>
                               <w14:schemeClr w14:val="accent1">
@@ -289,11 +249,6 @@
                           <w:color w:val="45B0E1" w:themeColor="accent1" w:themeTint="99"/>
                           <w:sz w:val="96"/>
                           <w:szCs w:val="96"/>
-                          <w14:shadow w14:blurRad="38100" w14:dist="19050" w14:dir="2700000" w14:sx="100000" w14:sy="100000" w14:kx="0" w14:ky="0" w14:algn="tl">
-                            <w14:schemeClr w14:val="dk1">
-                              <w14:alpha w14:val="60000"/>
-                            </w14:schemeClr>
-                          </w14:shadow>
                           <w14:textOutline w14:w="9525" w14:cap="flat" w14:cmpd="sng" w14:algn="ctr">
                             <w14:solidFill>
                               <w14:schemeClr w14:val="accent1">
@@ -315,11 +270,6 @@
                           <w:color w:val="45B0E1" w:themeColor="accent1" w:themeTint="99"/>
                           <w:sz w:val="72"/>
                           <w:szCs w:val="72"/>
-                          <w14:shadow w14:blurRad="38100" w14:dist="19050" w14:dir="2700000" w14:sx="100000" w14:sy="100000" w14:kx="0" w14:ky="0" w14:algn="tl">
-                            <w14:schemeClr w14:val="dk1">
-                              <w14:alpha w14:val="60000"/>
-                            </w14:schemeClr>
-                          </w14:shadow>
                           <w14:textOutline w14:w="9525" w14:cap="flat" w14:cmpd="sng" w14:algn="ctr">
                             <w14:solidFill>
                               <w14:schemeClr w14:val="accent1">
@@ -824,7 +774,7 @@
                               <w:spacing w:after="0" w:line="240" w:lineRule="auto"/>
                               <w:jc w:val="center"/>
                               <w:rPr>
-                                <w:rFonts w:ascii="Noto Sans" w:hAnsi="Noto Sans" w:cs="Noto Sans"/>
+                                <w:rFonts w:ascii="UbuntuSans NF" w:hAnsi="UbuntuSans NF" w:cs="Noto Sans"/>
                                 <w:bCs/>
                                 <w:color w:val="000000" w:themeColor="text1"/>
                                 <w:sz w:val="36"/>
@@ -843,7 +793,7 @@
                             </w:pPr>
                             <w:r>
                               <w:rPr>
-                                <w:rFonts w:ascii="Noto Sans" w:hAnsi="Noto Sans" w:cs="Noto Sans"/>
+                                <w:rFonts w:ascii="UbuntuSans NF" w:hAnsi="UbuntuSans NF" w:cs="Noto Sans"/>
                                 <w:bCs/>
                                 <w:color w:val="3A3A3A" w:themeColor="background2" w:themeShade="40"/>
                                 <w:sz w:val="36"/>
@@ -857,6 +807,23 @@
                                 </w14:textOutline>
                               </w:rPr>
                               <w:t>F</w:t>
+                            </w:r>
+                            <w:r>
+                              <w:rPr>
+                                <w:rFonts w:ascii="UbuntuSans NF" w:hAnsi="UbuntuSans NF" w:cs="Noto Sans"/>
+                                <w:bCs/>
+                                <w:color w:val="3A3A3A" w:themeColor="background2" w:themeShade="40"/>
+                                <w:sz w:val="36"/>
+                                <w:szCs w:val="36"/>
+                                <w14:textOutline w14:w="12700" w14:cap="flat" w14:cmpd="sng" w14:algn="ctr">
+                                  <w14:solidFill>
+                                    <w14:srgbClr w14:val="000000"/>
+                                  </w14:solidFill>
+                                  <w14:prstDash w14:val="solid"/>
+                                  <w14:round/>
+                                </w14:textOutline>
+                              </w:rPr>
+                              <w:t>15</w:t>
                             </w:r>
                           </w:p>
                         </w:txbxContent>
@@ -890,7 +857,7 @@
                         <w:spacing w:after="0" w:line="240" w:lineRule="auto"/>
                         <w:jc w:val="center"/>
                         <w:rPr>
-                          <w:rFonts w:ascii="Noto Sans" w:hAnsi="Noto Sans" w:cs="Noto Sans"/>
+                          <w:rFonts w:ascii="UbuntuSans NF" w:hAnsi="UbuntuSans NF" w:cs="Noto Sans"/>
                           <w:bCs/>
                           <w:color w:val="000000" w:themeColor="text1"/>
                           <w:sz w:val="36"/>
@@ -909,7 +876,7 @@
                       </w:pPr>
                       <w:r>
                         <w:rPr>
-                          <w:rFonts w:ascii="Noto Sans" w:hAnsi="Noto Sans" w:cs="Noto Sans"/>
+                          <w:rFonts w:ascii="UbuntuSans NF" w:hAnsi="UbuntuSans NF" w:cs="Noto Sans"/>
                           <w:bCs/>
                           <w:color w:val="3A3A3A" w:themeColor="background2" w:themeShade="40"/>
                           <w:sz w:val="36"/>
@@ -923,6 +890,23 @@
                           </w14:textOutline>
                         </w:rPr>
                         <w:t>F</w:t>
+                      </w:r>
+                      <w:r>
+                        <w:rPr>
+                          <w:rFonts w:ascii="UbuntuSans NF" w:hAnsi="UbuntuSans NF" w:cs="Noto Sans"/>
+                          <w:bCs/>
+                          <w:color w:val="3A3A3A" w:themeColor="background2" w:themeShade="40"/>
+                          <w:sz w:val="36"/>
+                          <w:szCs w:val="36"/>
+                          <w14:textOutline w14:w="12700" w14:cap="flat" w14:cmpd="sng" w14:algn="ctr">
+                            <w14:solidFill>
+                              <w14:srgbClr w14:val="000000"/>
+                            </w14:solidFill>
+                            <w14:prstDash w14:val="solid"/>
+                            <w14:round/>
+                          </w14:textOutline>
+                        </w:rPr>
+                        <w:t>15</w:t>
                       </w:r>
                     </w:p>
                   </w:txbxContent>
@@ -1006,9 +990,138 @@
           <w:noProof/>
         </w:rPr>
         <mc:AlternateContent>
+          <mc:Choice Requires="wps">
+            <w:drawing>
+              <wp:anchor distT="0" distB="0" distL="114300" distR="114300" simplePos="0" relativeHeight="251792447" behindDoc="0" locked="0" layoutInCell="1" allowOverlap="1" wp14:anchorId="01E6785A" wp14:editId="4127587E">
+                <wp:simplePos x="0" y="0"/>
+                <wp:positionH relativeFrom="column">
+                  <wp:posOffset>7720330</wp:posOffset>
+                </wp:positionH>
+                <wp:positionV relativeFrom="paragraph">
+                  <wp:posOffset>472440</wp:posOffset>
+                </wp:positionV>
+                <wp:extent cx="707390" cy="495935"/>
+                <wp:effectExtent l="19050" t="19050" r="16510" b="18415"/>
+                <wp:wrapNone/>
+                <wp:docPr id="1753804704" name="Text Box 61"/>
+                <wp:cNvGraphicFramePr/>
+                <a:graphic xmlns:a="http://schemas.openxmlformats.org/drawingml/2006/main">
+                  <a:graphicData uri="http://schemas.microsoft.com/office/word/2010/wordprocessingShape">
+                    <wps:wsp>
+                      <wps:cNvSpPr txBox="1"/>
+                      <wps:spPr>
+                        <a:xfrm>
+                          <a:off x="0" y="0"/>
+                          <a:ext cx="707390" cy="495935"/>
+                        </a:xfrm>
+                        <a:prstGeom prst="roundRect">
+                          <a:avLst>
+                            <a:gd name="adj" fmla="val 27016"/>
+                          </a:avLst>
+                        </a:prstGeom>
+                        <a:solidFill>
+                          <a:schemeClr val="lt1"/>
+                        </a:solidFill>
+                        <a:ln w="28575">
+                          <a:solidFill>
+                            <a:schemeClr val="bg2">
+                              <a:lumMod val="25000"/>
+                            </a:schemeClr>
+                          </a:solidFill>
+                        </a:ln>
+                      </wps:spPr>
+                      <wps:txbx>
+                        <w:txbxContent>
+                          <w:p>
+                            <w:pPr>
+                              <w:spacing w:after="0" w:line="240" w:lineRule="auto"/>
+                              <w:jc w:val="center"/>
+                              <w:rPr>
+                                <w:rFonts w:ascii="UbuntuSans NF" w:hAnsi="UbuntuSans NF" w:cs="Noto Sans"/>
+                                <w:b/>
+                                <w:bCs/>
+                                <w:color w:val="3A3A3A" w:themeColor="background2" w:themeShade="40"/>
+                                <w:sz w:val="36"/>
+                                <w:szCs w:val="36"/>
+                              </w:rPr>
+                            </w:pPr>
+                            <w:r>
+                              <w:rPr>
+                                <w:rFonts w:ascii="UbuntuSans NF" w:hAnsi="UbuntuSans NF" w:cs="Noto Sans"/>
+                                <w:b/>
+                                <w:bCs/>
+                                <w:color w:val="3A3A3A" w:themeColor="background2" w:themeShade="40"/>
+                                <w:sz w:val="36"/>
+                                <w:szCs w:val="36"/>
+                              </w:rPr>
+                              <w:t>F17</w:t>
+                            </w:r>
+                          </w:p>
+                        </w:txbxContent>
+                      </wps:txbx>
+                      <wps:bodyPr rot="0" spcFirstLastPara="0" vertOverflow="overflow" horzOverflow="overflow" vert="horz" wrap="square" lIns="91440" tIns="45720" rIns="91440" bIns="45720" numCol="1" spcCol="0" rtlCol="0" fromWordArt="0" anchor="ctr" anchorCtr="0" forceAA="0" compatLnSpc="1">
+                        <a:prstTxWarp prst="textNoShape">
+                          <a:avLst/>
+                        </a:prstTxWarp>
+                        <a:noAutofit/>
+                      </wps:bodyPr>
+                    </wps:wsp>
+                  </a:graphicData>
+                </a:graphic>
+                <wp14:sizeRelH relativeFrom="margin">
+                  <wp14:pctWidth>0</wp14:pctWidth>
+                </wp14:sizeRelH>
+                <wp14:sizeRelV relativeFrom="margin">
+                  <wp14:pctHeight>0</wp14:pctHeight>
+                </wp14:sizeRelV>
+              </wp:anchor>
+            </w:drawing>
+          </mc:Choice>
+          <mc:Fallback>
+            <w:pict>
+              <v:roundrect w14:anchorId="01E6785A" id="_x0000_s1030" style="position:absolute;margin-left:607.9pt;margin-top:37.2pt;width:55.7pt;height:39.05pt;z-index:251792447;visibility:visible;mso-wrap-style:square;mso-width-percent:0;mso-height-percent:0;mso-wrap-distance-left:9pt;mso-wrap-distance-top:0;mso-wrap-distance-right:9pt;mso-wrap-distance-bottom:0;mso-position-horizontal:absolute;mso-position-horizontal-relative:text;mso-position-vertical:absolute;mso-position-vertical-relative:text;mso-width-percent:0;mso-height-percent:0;mso-width-relative:margin;mso-height-relative:margin;v-text-anchor:middle" arcsize="17704f" o:gfxdata="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" fillcolor="white [3201]" strokecolor="#393939 [814]" strokeweight="2.25pt">
+                <v:textbox>
+                  <w:txbxContent>
+                    <w:p>
+                      <w:pPr>
+                        <w:spacing w:after="0" w:line="240" w:lineRule="auto"/>
+                        <w:jc w:val="center"/>
+                        <w:rPr>
+                          <w:rFonts w:ascii="UbuntuSans NF" w:hAnsi="UbuntuSans NF" w:cs="Noto Sans"/>
+                          <w:b/>
+                          <w:bCs/>
+                          <w:color w:val="3A3A3A" w:themeColor="background2" w:themeShade="40"/>
+                          <w:sz w:val="36"/>
+                          <w:szCs w:val="36"/>
+                        </w:rPr>
+                      </w:pPr>
+                      <w:r>
+                        <w:rPr>
+                          <w:rFonts w:ascii="UbuntuSans NF" w:hAnsi="UbuntuSans NF" w:cs="Noto Sans"/>
+                          <w:b/>
+                          <w:bCs/>
+                          <w:color w:val="3A3A3A" w:themeColor="background2" w:themeShade="40"/>
+                          <w:sz w:val="36"/>
+                          <w:szCs w:val="36"/>
+                        </w:rPr>
+                        <w:t>F17</w:t>
+                      </w:r>
+                    </w:p>
+                  </w:txbxContent>
+                </v:textbox>
+              </v:roundrect>
+            </w:pict>
+          </mc:Fallback>
+        </mc:AlternateContent>
+      </w:r>
+      <w:r>
+        <w:rPr>
+          <w:noProof/>
+        </w:rPr>
+        <mc:AlternateContent>
           <mc:Choice Requires="wpg">
             <w:drawing>
-              <wp:anchor distT="0" distB="0" distL="114300" distR="114300" simplePos="0" relativeHeight="251737343" behindDoc="0" locked="0" layoutInCell="1" allowOverlap="1" wp14:anchorId="67302DF0" wp14:editId="0E138D07">
+              <wp:anchor distT="0" distB="0" distL="114300" distR="114300" simplePos="0" relativeHeight="251737343" behindDoc="0" locked="0" layoutInCell="1" allowOverlap="1" wp14:anchorId="67302DF0" wp14:editId="2209DE0F">
                 <wp:simplePos x="0" y="0"/>
                 <wp:positionH relativeFrom="column">
                   <wp:posOffset>1987909</wp:posOffset>
@@ -1155,7 +1268,7 @@
           </mc:Choice>
           <mc:Fallback>
             <w:pict>
-              <v:group w14:anchorId="514F2170" id="Line" o:spid="_x0000_s1026" style="position:absolute;margin-left:156.55pt;margin-top:22.7pt;width:121.15pt;height:127.25pt;z-index:251737343;mso-width-relative:margin;mso-height-relative:margin" coordsize="11737,16163" o:gfxdata="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">
+              <v:group w14:anchorId="1795C13D" id="Line" o:spid="_x0000_s1026" style="position:absolute;margin-left:156.55pt;margin-top:22.7pt;width:121.15pt;height:127.25pt;z-index:251737343;mso-width-relative:margin;mso-height-relative:margin" coordsize="11737,16163" o:gfxdata="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">
                 <v:line id="Straight Connector 17" o:spid="_x0000_s1027" style="position:absolute;visibility:visible;mso-wrap-style:square" from="79,0" to="11737,0" o:connectortype="straight" o:gfxdata="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" strokecolor="#7030a0" strokeweight="1.5pt">
                   <v:stroke startarrowwidth="wide" startarrowlength="long" endarrow="oval" endarrowwidth="wide" endarrowlength="long" joinstyle="bevel" endcap="round"/>
                 </v:line>
@@ -1176,157 +1289,6 @@
       </w:r>
       <w:r>
         <w:rPr>
-          <w:noProof/>
-        </w:rPr>
-        <mc:AlternateContent>
-          <mc:Choice Requires="wps">
-            <w:drawing>
-              <wp:anchor distT="0" distB="0" distL="114300" distR="114300" simplePos="0" relativeHeight="251792447" behindDoc="0" locked="0" layoutInCell="1" allowOverlap="1" wp14:anchorId="01E6785A" wp14:editId="399DDAE7">
-                <wp:simplePos x="0" y="0"/>
-                <wp:positionH relativeFrom="column">
-                  <wp:posOffset>7709535</wp:posOffset>
-                </wp:positionH>
-                <wp:positionV relativeFrom="paragraph">
-                  <wp:posOffset>627380</wp:posOffset>
-                </wp:positionV>
-                <wp:extent cx="707390" cy="495935"/>
-                <wp:effectExtent l="19050" t="19050" r="16510" b="18415"/>
-                <wp:wrapNone/>
-                <wp:docPr id="1753804704" name="Text Box 61"/>
-                <wp:cNvGraphicFramePr/>
-                <a:graphic xmlns:a="http://schemas.openxmlformats.org/drawingml/2006/main">
-                  <a:graphicData uri="http://schemas.microsoft.com/office/word/2010/wordprocessingShape">
-                    <wps:wsp>
-                      <wps:cNvSpPr txBox="1"/>
-                      <wps:spPr>
-                        <a:xfrm>
-                          <a:off x="0" y="0"/>
-                          <a:ext cx="707390" cy="495935"/>
-                        </a:xfrm>
-                        <a:prstGeom prst="roundRect">
-                          <a:avLst>
-                            <a:gd name="adj" fmla="val 27016"/>
-                          </a:avLst>
-                        </a:prstGeom>
-                        <a:solidFill>
-                          <a:schemeClr val="lt1"/>
-                        </a:solidFill>
-                        <a:ln w="28575">
-                          <a:solidFill>
-                            <a:schemeClr val="bg2">
-                              <a:lumMod val="25000"/>
-                            </a:schemeClr>
-                          </a:solidFill>
-                        </a:ln>
-                      </wps:spPr>
-                      <wps:txbx>
-                        <w:txbxContent>
-                          <w:p>
-                            <w:pPr>
-                              <w:spacing w:after="0" w:line="240" w:lineRule="auto"/>
-                              <w:jc w:val="center"/>
-                              <w:rPr>
-                                <w:rFonts w:ascii="Noto Sans" w:hAnsi="Noto Sans" w:cs="Noto Sans"/>
-                                <w:b/>
-                                <w:bCs/>
-                                <w:color w:val="3A3A3A" w:themeColor="background2" w:themeShade="40"/>
-                                <w:sz w:val="36"/>
-                                <w:szCs w:val="36"/>
-                              </w:rPr>
-                            </w:pPr>
-                            <w:r>
-                              <w:rPr>
-                                <w:rFonts w:ascii="Noto Sans" w:hAnsi="Noto Sans" w:cs="Noto Sans"/>
-                                <w:b/>
-                                <w:bCs/>
-                                <w:color w:val="3A3A3A" w:themeColor="background2" w:themeShade="40"/>
-                                <w:sz w:val="36"/>
-                                <w:szCs w:val="36"/>
-                              </w:rPr>
-                              <w:t>F</w:t>
-                            </w:r>
-                            <w:r>
-                              <w:rPr>
-                                <w:rFonts w:ascii="Noto Sans" w:hAnsi="Noto Sans" w:cs="Noto Sans"/>
-                                <w:b/>
-                                <w:bCs/>
-                                <w:color w:val="3A3A3A" w:themeColor="background2" w:themeShade="40"/>
-                                <w:sz w:val="36"/>
-                                <w:szCs w:val="36"/>
-                              </w:rPr>
-                              <w:t>17</w:t>
-                            </w:r>
-                          </w:p>
-                        </w:txbxContent>
-                      </wps:txbx>
-                      <wps:bodyPr rot="0" spcFirstLastPara="0" vertOverflow="overflow" horzOverflow="overflow" vert="horz" wrap="square" lIns="91440" tIns="45720" rIns="91440" bIns="45720" numCol="1" spcCol="0" rtlCol="0" fromWordArt="0" anchor="ctr" anchorCtr="0" forceAA="0" compatLnSpc="1">
-                        <a:prstTxWarp prst="textNoShape">
-                          <a:avLst/>
-                        </a:prstTxWarp>
-                        <a:noAutofit/>
-                      </wps:bodyPr>
-                    </wps:wsp>
-                  </a:graphicData>
-                </a:graphic>
-                <wp14:sizeRelH relativeFrom="margin">
-                  <wp14:pctWidth>0</wp14:pctWidth>
-                </wp14:sizeRelH>
-                <wp14:sizeRelV relativeFrom="margin">
-                  <wp14:pctHeight>0</wp14:pctHeight>
-                </wp14:sizeRelV>
-              </wp:anchor>
-            </w:drawing>
-          </mc:Choice>
-          <mc:Fallback>
-            <w:pict>
-              <v:roundrect w14:anchorId="01E6785A" id="_x0000_s1030" style="position:absolute;margin-left:607.05pt;margin-top:49.4pt;width:55.7pt;height:39.05pt;z-index:251792447;visibility:visible;mso-wrap-style:square;mso-width-percent:0;mso-height-percent:0;mso-wrap-distance-left:9pt;mso-wrap-distance-top:0;mso-wrap-distance-right:9pt;mso-wrap-distance-bottom:0;mso-position-horizontal:absolute;mso-position-horizontal-relative:text;mso-position-vertical:absolute;mso-position-vertical-relative:text;mso-width-percent:0;mso-height-percent:0;mso-width-relative:margin;mso-height-relative:margin;v-text-anchor:middle" arcsize="17704f" o:gfxdata="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" fillcolor="white [3201]" strokecolor="#393939 [814]" strokeweight="2.25pt">
-                <v:textbox>
-                  <w:txbxContent>
-                    <w:p>
-                      <w:pPr>
-                        <w:spacing w:after="0" w:line="240" w:lineRule="auto"/>
-                        <w:jc w:val="center"/>
-                        <w:rPr>
-                          <w:rFonts w:ascii="Noto Sans" w:hAnsi="Noto Sans" w:cs="Noto Sans"/>
-                          <w:b/>
-                          <w:bCs/>
-                          <w:color w:val="3A3A3A" w:themeColor="background2" w:themeShade="40"/>
-                          <w:sz w:val="36"/>
-                          <w:szCs w:val="36"/>
-                        </w:rPr>
-                      </w:pPr>
-                      <w:r>
-                        <w:rPr>
-                          <w:rFonts w:ascii="Noto Sans" w:hAnsi="Noto Sans" w:cs="Noto Sans"/>
-                          <w:b/>
-                          <w:bCs/>
-                          <w:color w:val="3A3A3A" w:themeColor="background2" w:themeShade="40"/>
-                          <w:sz w:val="36"/>
-                          <w:szCs w:val="36"/>
-                        </w:rPr>
-                        <w:t>F</w:t>
-                      </w:r>
-                      <w:r>
-                        <w:rPr>
-                          <w:rFonts w:ascii="Noto Sans" w:hAnsi="Noto Sans" w:cs="Noto Sans"/>
-                          <w:b/>
-                          <w:bCs/>
-                          <w:color w:val="3A3A3A" w:themeColor="background2" w:themeShade="40"/>
-                          <w:sz w:val="36"/>
-                          <w:szCs w:val="36"/>
-                        </w:rPr>
-                        <w:t>17</w:t>
-                      </w:r>
-                    </w:p>
-                  </w:txbxContent>
-                </v:textbox>
-              </v:roundrect>
-            </w:pict>
-          </mc:Fallback>
-        </mc:AlternateContent>
-      </w:r>
-      <w:r>
-        <w:rPr>
           <w:rFonts w:ascii="Noto Sans" w:hAnsi="Noto Sans"/>
           <w:b/>
           <w:bCs/>
@@ -1341,7 +1303,7 @@
           </w14:textOutline>
         </w:rPr>
         <w:drawing>
-          <wp:anchor distT="0" distB="0" distL="114300" distR="114300" simplePos="0" relativeHeight="251803711" behindDoc="0" locked="0" layoutInCell="1" allowOverlap="1" wp14:anchorId="639B6A36" wp14:editId="3ED4F081">
+          <wp:anchor distT="0" distB="0" distL="114300" distR="114300" simplePos="0" relativeHeight="251803711" behindDoc="0" locked="0" layoutInCell="1" allowOverlap="1" wp14:anchorId="639B6A36" wp14:editId="6F98A49C">
             <wp:simplePos x="0" y="0"/>
             <wp:positionH relativeFrom="column">
               <wp:posOffset>459712</wp:posOffset>
@@ -1410,7 +1372,7 @@
         <mc:AlternateContent>
           <mc:Choice Requires="wpg">
             <w:drawing>
-              <wp:anchor distT="0" distB="0" distL="114300" distR="114300" simplePos="0" relativeHeight="251731968" behindDoc="0" locked="0" layoutInCell="1" allowOverlap="1" wp14:anchorId="7A065A36" wp14:editId="407C0EDC">
+              <wp:anchor distT="0" distB="0" distL="114300" distR="114300" simplePos="0" relativeHeight="251731968" behindDoc="0" locked="0" layoutInCell="1" allowOverlap="1" wp14:anchorId="7A065A36" wp14:editId="4DEFF998">
                 <wp:simplePos x="0" y="0"/>
                 <wp:positionH relativeFrom="column">
                   <wp:posOffset>6191580</wp:posOffset>
@@ -1521,7 +1483,7 @@
           </mc:Choice>
           <mc:Fallback>
             <w:pict>
-              <v:group w14:anchorId="3F2ABDF6" id="Line" o:spid="_x0000_s1026" style="position:absolute;margin-left:487.55pt;margin-top:23.85pt;width:133.45pt;height:159.5pt;flip:x;z-index:251731968;mso-width-relative:margin;mso-height-relative:margin" coordsize="17145,6738" o:gfxdata="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">
+              <v:group w14:anchorId="18FBC974" id="Line" o:spid="_x0000_s1026" style="position:absolute;margin-left:487.55pt;margin-top:23.85pt;width:133.45pt;height:159.5pt;flip:x;z-index:251731968;mso-width-relative:margin;mso-height-relative:margin" coordsize="17145,6738" o:gfxdata="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">
                 <v:shape id="Straight Arrow Connector 12" o:spid="_x0000_s1027" type="#_x0000_t32" style="position:absolute;left:11434;width:5711;height:6738;visibility:visible;mso-wrap-style:square" o:connectortype="straight" o:gfxdata="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" strokecolor="#c00000" strokeweight="1.5pt">
                   <v:stroke startarrowwidth="wide" startarrowlength="long" endarrow="oval" endarrowwidth="wide" endarrowlength="long" joinstyle="bevel" endcap="round"/>
                 </v:shape>
@@ -1540,7 +1502,7 @@
         <mc:AlternateContent>
           <mc:Choice Requires="wpg">
             <w:drawing>
-              <wp:anchor distT="0" distB="0" distL="114300" distR="114300" simplePos="0" relativeHeight="251658240" behindDoc="0" locked="0" layoutInCell="1" allowOverlap="1" wp14:anchorId="380D527D" wp14:editId="1B4D4EF7">
+              <wp:anchor distT="0" distB="0" distL="114300" distR="114300" simplePos="0" relativeHeight="251658240" behindDoc="0" locked="0" layoutInCell="1" allowOverlap="1" wp14:anchorId="380D527D" wp14:editId="0A471F0E">
                 <wp:simplePos x="0" y="0"/>
                 <wp:positionH relativeFrom="column">
                   <wp:posOffset>1050925</wp:posOffset>
@@ -1646,7 +1608,7 @@
           </mc:Choice>
           <mc:Fallback>
             <w:pict>
-              <v:group w14:anchorId="55BBC304" id="G502X" o:spid="_x0000_s1026" style="position:absolute;margin-left:82.75pt;margin-top:69.9pt;width:512.75pt;height:301.1pt;z-index:251658240" coordsize="65122,38240" o:gfxdata="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">
+              <v:group w14:anchorId="50508FAE" id="G502X" o:spid="_x0000_s1026" style="position:absolute;margin-left:82.75pt;margin-top:69.9pt;width:512.75pt;height:301.1pt;z-index:251658240" coordsize="65122,38240" o:gfxdata="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">
                 <v:shapetype id="_x0000_t75" coordsize="21600,21600" o:spt="75" o:preferrelative="t" path="m@4@5l@4@11@9@11@9@5xe" filled="f" stroked="f">
                   <v:stroke joinstyle="miter"/>
                   <v:formulas>
@@ -1667,10 +1629,10 @@
                   <o:lock v:ext="edit" aspectratio="t"/>
                 </v:shapetype>
                 <v:shape id="Picture 8" o:spid="_x0000_s1027" type="#_x0000_t75" alt="G502 X LIGHTSPEED WIRELESS GAMING MOUSE" style="position:absolute;left:36497;top:9226;width:37852;height:19399;rotation:90;visibility:visible;mso-wrap-style:square" o:gfxdata="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">
-                  <v:imagedata r:id="rId15" o:title="G502 X LIGHTSPEED WIRELESS GAMING MOUSE" croptop="17562f" cropbottom="15544f" cropleft="8180f" cropright="9879f"/>
+                  <v:imagedata r:id="rId13" o:title="G502 X LIGHTSPEED WIRELESS GAMING MOUSE" croptop="17562f" cropbottom="15544f" cropleft="8180f" cropright="9879f"/>
                 </v:shape>
                 <v:shape id="Picture 7" o:spid="_x0000_s1028" type="#_x0000_t75" style="position:absolute;top:559;width:27349;height:37681;visibility:visible;mso-wrap-style:square" o:gfxdata="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">
-                  <v:imagedata r:id="rId16" o:title="" croptop="7227f" cropbottom="5601f" cropleft="18013f" cropright="18836f"/>
+                  <v:imagedata r:id="rId14" o:title="" croptop="7227f" cropbottom="5601f" cropleft="18013f" cropright="18836f"/>
                 </v:shape>
               </v:group>
             </w:pict>
@@ -1684,7 +1646,7 @@
         <mc:AlternateContent>
           <mc:Choice Requires="wpg">
             <w:drawing>
-              <wp:anchor distT="0" distB="0" distL="114300" distR="114300" simplePos="0" relativeHeight="251673600" behindDoc="0" locked="0" layoutInCell="1" allowOverlap="1" wp14:anchorId="597C0407" wp14:editId="7FDB13B9">
+              <wp:anchor distT="0" distB="0" distL="114300" distR="114300" simplePos="0" relativeHeight="251673600" behindDoc="0" locked="0" layoutInCell="1" allowOverlap="1" wp14:anchorId="597C0407" wp14:editId="657EFF9A">
                 <wp:simplePos x="0" y="0"/>
                 <wp:positionH relativeFrom="column">
                   <wp:posOffset>492125</wp:posOffset>
@@ -1799,7 +1761,7 @@
           </mc:Choice>
           <mc:Fallback>
             <w:pict>
-              <v:group w14:anchorId="3601A958" id="Group 18" o:spid="_x0000_s1026" style="position:absolute;margin-left:38.75pt;margin-top:50.7pt;width:131.35pt;height:72.05pt;z-index:251673600;mso-width-relative:margin;mso-height-relative:margin" coordsize="17145,6738" o:gfxdata="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">
+              <v:group w14:anchorId="50707C64" id="Group 18" o:spid="_x0000_s1026" style="position:absolute;margin-left:38.75pt;margin-top:50.7pt;width:131.35pt;height:72.05pt;z-index:251673600;mso-width-relative:margin;mso-height-relative:margin" coordsize="17145,6738" o:gfxdata="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">
                 <v:shape id="Straight Arrow Connector 12" o:spid="_x0000_s1027" type="#_x0000_t32" style="position:absolute;left:11434;width:5711;height:6738;visibility:visible;mso-wrap-style:square" o:connectortype="straight" o:gfxdata="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" strokecolor="#77206d [2408]" strokeweight="1.5pt">
                   <v:stroke startarrowwidth="wide" startarrowlength="long" endarrow="oval" endarrowwidth="wide" endarrowlength="long" joinstyle="bevel" endcap="round"/>
                 </v:shape>
@@ -1826,7 +1788,7 @@
         <mc:AlternateContent>
           <mc:Choice Requires="wps">
             <w:drawing>
-              <wp:anchor distT="0" distB="0" distL="114300" distR="114300" simplePos="0" relativeHeight="251783231" behindDoc="0" locked="0" layoutInCell="1" allowOverlap="1" wp14:anchorId="4E299B05" wp14:editId="6EE20B60">
+              <wp:anchor distT="0" distB="0" distL="114300" distR="114300" simplePos="0" relativeHeight="251783231" behindDoc="0" locked="0" layoutInCell="1" allowOverlap="1" wp14:anchorId="4E299B05" wp14:editId="54209488">
                 <wp:simplePos x="0" y="0"/>
                 <wp:positionH relativeFrom="column">
                   <wp:posOffset>3857498</wp:posOffset>
@@ -1986,7 +1948,7 @@
                               <w:spacing w:after="0" w:line="240" w:lineRule="auto"/>
                               <w:jc w:val="center"/>
                               <w:rPr>
-                                <w:rFonts w:ascii="Noto Sans" w:hAnsi="Noto Sans" w:cs="Noto Sans"/>
+                                <w:rFonts w:ascii="UbuntuSans NF" w:hAnsi="UbuntuSans NF" w:cs="Noto Sans"/>
                                 <w:b/>
                                 <w:bCs/>
                                 <w:color w:val="3A3A3A" w:themeColor="background2" w:themeShade="40"/>
@@ -1996,25 +1958,14 @@
                             </w:pPr>
                             <w:r>
                               <w:rPr>
-                                <w:rFonts w:ascii="Noto Sans" w:hAnsi="Noto Sans" w:cs="Noto Sans"/>
+                                <w:rFonts w:ascii="UbuntuSans NF" w:hAnsi="UbuntuSans NF" w:cs="Noto Sans"/>
                                 <w:b/>
                                 <w:bCs/>
                                 <w:color w:val="3A3A3A" w:themeColor="background2" w:themeShade="40"/>
                                 <w:sz w:val="36"/>
                                 <w:szCs w:val="36"/>
                               </w:rPr>
-                              <w:t>F</w:t>
-                            </w:r>
-                            <w:r>
-                              <w:rPr>
-                                <w:rFonts w:ascii="Noto Sans" w:hAnsi="Noto Sans" w:cs="Noto Sans"/>
-                                <w:b/>
-                                <w:bCs/>
-                                <w:color w:val="3A3A3A" w:themeColor="background2" w:themeShade="40"/>
-                                <w:sz w:val="36"/>
-                                <w:szCs w:val="36"/>
-                              </w:rPr>
-                              <w:t>23</w:t>
+                              <w:t>F23</w:t>
                             </w:r>
                           </w:p>
                         </w:txbxContent>
@@ -2048,7 +1999,7 @@
                         <w:spacing w:after="0" w:line="240" w:lineRule="auto"/>
                         <w:jc w:val="center"/>
                         <w:rPr>
-                          <w:rFonts w:ascii="Noto Sans" w:hAnsi="Noto Sans" w:cs="Noto Sans"/>
+                          <w:rFonts w:ascii="UbuntuSans NF" w:hAnsi="UbuntuSans NF" w:cs="Noto Sans"/>
                           <w:b/>
                           <w:bCs/>
                           <w:color w:val="3A3A3A" w:themeColor="background2" w:themeShade="40"/>
@@ -2058,25 +2009,14 @@
                       </w:pPr>
                       <w:r>
                         <w:rPr>
-                          <w:rFonts w:ascii="Noto Sans" w:hAnsi="Noto Sans" w:cs="Noto Sans"/>
+                          <w:rFonts w:ascii="UbuntuSans NF" w:hAnsi="UbuntuSans NF" w:cs="Noto Sans"/>
                           <w:b/>
                           <w:bCs/>
                           <w:color w:val="3A3A3A" w:themeColor="background2" w:themeShade="40"/>
                           <w:sz w:val="36"/>
                           <w:szCs w:val="36"/>
                         </w:rPr>
-                        <w:t>F</w:t>
-                      </w:r>
-                      <w:r>
-                        <w:rPr>
-                          <w:rFonts w:ascii="Noto Sans" w:hAnsi="Noto Sans" w:cs="Noto Sans"/>
-                          <w:b/>
-                          <w:bCs/>
-                          <w:color w:val="3A3A3A" w:themeColor="background2" w:themeShade="40"/>
-                          <w:sz w:val="36"/>
-                          <w:szCs w:val="36"/>
-                        </w:rPr>
-                        <w:t>23</w:t>
+                        <w:t>F23</w:t>
                       </w:r>
                     </w:p>
                   </w:txbxContent>
@@ -2091,7 +2031,7 @@
           <w:noProof/>
         </w:rPr>
         <w:drawing>
-          <wp:anchor distT="0" distB="0" distL="114300" distR="114300" simplePos="0" relativeHeight="251804735" behindDoc="0" locked="0" layoutInCell="1" allowOverlap="1" wp14:anchorId="16726590" wp14:editId="088AE81E">
+          <wp:anchor distT="0" distB="0" distL="114300" distR="114300" simplePos="0" relativeHeight="251804735" behindDoc="0" locked="0" layoutInCell="1" allowOverlap="1" wp14:anchorId="16726590" wp14:editId="00EEFA3B">
             <wp:simplePos x="0" y="0"/>
             <wp:positionH relativeFrom="column">
               <wp:posOffset>4513580</wp:posOffset>
@@ -2116,7 +2056,7 @@
                     </pic:cNvPicPr>
                   </pic:nvPicPr>
                   <pic:blipFill>
-                    <a:blip r:embed="rId17">
+                    <a:blip r:embed="rId15">
                       <a:extLst>
                         <a:ext uri="{28A0092B-C50C-407E-A947-70E740481C1C}">
                           <a14:useLocalDpi xmlns:a14="http://schemas.microsoft.com/office/drawing/2010/main" val="0"/>
@@ -2163,7 +2103,7 @@
           <w:noProof/>
         </w:rPr>
         <w:drawing>
-          <wp:anchor distT="0" distB="0" distL="114300" distR="114300" simplePos="0" relativeHeight="251823167" behindDoc="1" locked="0" layoutInCell="1" allowOverlap="1" wp14:anchorId="627AAA94" wp14:editId="6CEE78F7">
+          <wp:anchor distT="0" distB="0" distL="114300" distR="114300" simplePos="0" relativeHeight="251823167" behindDoc="1" locked="0" layoutInCell="1" allowOverlap="1" wp14:anchorId="627AAA94" wp14:editId="6B024E39">
             <wp:simplePos x="0" y="0"/>
             <wp:positionH relativeFrom="column">
               <wp:posOffset>7864475</wp:posOffset>
@@ -2186,7 +2126,7 @@
                     <pic:cNvPicPr/>
                   </pic:nvPicPr>
                   <pic:blipFill>
-                    <a:blip r:embed="rId18">
+                    <a:blip r:embed="rId16">
                       <a:duotone>
                         <a:schemeClr val="accent4">
                           <a:shade val="45000"/>
@@ -2196,7 +2136,7 @@
                       </a:duotone>
                       <a:extLst>
                         <a:ext uri="{96DAC541-7B7A-43D3-8B79-37D633B846F1}">
-                          <asvg:svgBlip xmlns:asvg="http://schemas.microsoft.com/office/drawing/2016/SVG/main" r:embed="rId19"/>
+                          <asvg:svgBlip xmlns:asvg="http://schemas.microsoft.com/office/drawing/2016/SVG/main" r:embed="rId17"/>
                         </a:ext>
                       </a:extLst>
                     </a:blip>
@@ -2232,10 +2172,10 @@
         <mc:AlternateContent>
           <mc:Choice Requires="wps">
             <w:drawing>
-              <wp:anchor distT="0" distB="0" distL="114300" distR="114300" simplePos="0" relativeHeight="251794495" behindDoc="0" locked="0" layoutInCell="1" allowOverlap="1" wp14:anchorId="23011B80" wp14:editId="76B22845">
+              <wp:anchor distT="0" distB="0" distL="114300" distR="114300" simplePos="0" relativeHeight="251794495" behindDoc="0" locked="0" layoutInCell="1" allowOverlap="1" wp14:anchorId="23011B80" wp14:editId="0A357DCA">
                 <wp:simplePos x="0" y="0"/>
                 <wp:positionH relativeFrom="column">
-                  <wp:posOffset>7730490</wp:posOffset>
+                  <wp:posOffset>7719695</wp:posOffset>
                 </wp:positionH>
                 <wp:positionV relativeFrom="paragraph">
                   <wp:posOffset>452755</wp:posOffset>
@@ -2392,7 +2332,7 @@
                               <w:spacing w:after="0" w:line="240" w:lineRule="auto"/>
                               <w:jc w:val="center"/>
                               <w:rPr>
-                                <w:rFonts w:ascii="Noto Sans" w:hAnsi="Noto Sans" w:cs="Noto Sans"/>
+                                <w:rFonts w:ascii="UbuntuSans NF" w:hAnsi="UbuntuSans NF" w:cs="Noto Sans"/>
                                 <w:b/>
                                 <w:bCs/>
                                 <w:color w:val="3A3A3A" w:themeColor="background2" w:themeShade="40"/>
@@ -2402,7 +2342,7 @@
                             </w:pPr>
                             <w:r>
                               <w:rPr>
-                                <w:rFonts w:ascii="Noto Sans" w:hAnsi="Noto Sans" w:cs="Noto Sans"/>
+                                <w:rFonts w:ascii="UbuntuSans NF" w:hAnsi="UbuntuSans NF" w:cs="Noto Sans"/>
                                 <w:b/>
                                 <w:bCs/>
                                 <w:color w:val="3A3A3A" w:themeColor="background2" w:themeShade="40"/>
@@ -2434,7 +2374,7 @@
           </mc:Choice>
           <mc:Fallback>
             <w:pict>
-              <v:roundrect w14:anchorId="23011B80" id="_x0000_s1032" style="position:absolute;left:0;text-align:left;margin-left:608.7pt;margin-top:35.65pt;width:55.7pt;height:39.05pt;z-index:251794495;visibility:visible;mso-wrap-style:square;mso-width-percent:0;mso-height-percent:0;mso-wrap-distance-left:9pt;mso-wrap-distance-top:0;mso-wrap-distance-right:9pt;mso-wrap-distance-bottom:0;mso-position-horizontal:absolute;mso-position-horizontal-relative:text;mso-position-vertical:absolute;mso-position-vertical-relative:text;mso-width-percent:0;mso-height-percent:0;mso-width-relative:margin;mso-height-relative:margin;v-text-anchor:middle" arcsize="17704f" o:gfxdata="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" fillcolor="#fae2d5 [661]" strokecolor="#393939 [814]" strokeweight="2.25pt">
+              <v:roundrect w14:anchorId="23011B80" id="_x0000_s1032" style="position:absolute;left:0;text-align:left;margin-left:607.85pt;margin-top:35.65pt;width:55.7pt;height:39.05pt;z-index:251794495;visibility:visible;mso-wrap-style:square;mso-width-percent:0;mso-height-percent:0;mso-wrap-distance-left:9pt;mso-wrap-distance-top:0;mso-wrap-distance-right:9pt;mso-wrap-distance-bottom:0;mso-position-horizontal:absolute;mso-position-horizontal-relative:text;mso-position-vertical:absolute;mso-position-vertical-relative:text;mso-width-percent:0;mso-height-percent:0;mso-width-relative:margin;mso-height-relative:margin;v-text-anchor:middle" arcsize="17704f" o:gfxdata="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" fillcolor="#fae2d5 [661]" strokecolor="#393939 [814]" strokeweight="2.25pt">
                 <v:stroke dashstyle="3 1"/>
                 <v:textbox>
                   <w:txbxContent>
@@ -2443,7 +2383,7 @@
                         <w:spacing w:after="0" w:line="240" w:lineRule="auto"/>
                         <w:jc w:val="center"/>
                         <w:rPr>
-                          <w:rFonts w:ascii="Noto Sans" w:hAnsi="Noto Sans" w:cs="Noto Sans"/>
+                          <w:rFonts w:ascii="UbuntuSans NF" w:hAnsi="UbuntuSans NF" w:cs="Noto Sans"/>
                           <w:b/>
                           <w:bCs/>
                           <w:color w:val="3A3A3A" w:themeColor="background2" w:themeShade="40"/>
@@ -2453,7 +2393,7 @@
                       </w:pPr>
                       <w:r>
                         <w:rPr>
-                          <w:rFonts w:ascii="Noto Sans" w:hAnsi="Noto Sans" w:cs="Noto Sans"/>
+                          <w:rFonts w:ascii="UbuntuSans NF" w:hAnsi="UbuntuSans NF" w:cs="Noto Sans"/>
                           <w:b/>
                           <w:bCs/>
                           <w:color w:val="3A3A3A" w:themeColor="background2" w:themeShade="40"/>
@@ -2771,7 +2711,7 @@
                     <pic:cNvPicPr/>
                   </pic:nvPicPr>
                   <pic:blipFill>
-                    <a:blip r:embed="rId18">
+                    <a:blip r:embed="rId16">
                       <a:duotone>
                         <a:schemeClr val="accent4">
                           <a:shade val="45000"/>
@@ -2781,7 +2721,7 @@
                       </a:duotone>
                       <a:extLst>
                         <a:ext uri="{96DAC541-7B7A-43D3-8B79-37D633B846F1}">
-                          <asvg:svgBlip xmlns:asvg="http://schemas.microsoft.com/office/drawing/2016/SVG/main" r:embed="rId19"/>
+                          <asvg:svgBlip xmlns:asvg="http://schemas.microsoft.com/office/drawing/2016/SVG/main" r:embed="rId17"/>
                         </a:ext>
                       </a:extLst>
                     </a:blip>
@@ -2850,10 +2790,10 @@
                           </pic:cNvPicPr>
                         </pic:nvPicPr>
                         <pic:blipFill>
-                          <a:blip r:embed="rId20">
+                          <a:blip r:embed="rId18">
                             <a:extLst>
                               <a:ext uri="{96DAC541-7B7A-43D3-8B79-37D633B846F1}">
-                                <asvg:svgBlip xmlns:asvg="http://schemas.microsoft.com/office/drawing/2016/SVG/main" r:embed="rId21"/>
+                                <asvg:svgBlip xmlns:asvg="http://schemas.microsoft.com/office/drawing/2016/SVG/main" r:embed="rId19"/>
                               </a:ext>
                             </a:extLst>
                           </a:blip>
@@ -2879,10 +2819,10 @@
                           </pic:cNvPicPr>
                         </pic:nvPicPr>
                         <pic:blipFill>
-                          <a:blip r:embed="rId20">
+                          <a:blip r:embed="rId18">
                             <a:extLst>
                               <a:ext uri="{96DAC541-7B7A-43D3-8B79-37D633B846F1}">
-                                <asvg:svgBlip xmlns:asvg="http://schemas.microsoft.com/office/drawing/2016/SVG/main" r:embed="rId21"/>
+                                <asvg:svgBlip xmlns:asvg="http://schemas.microsoft.com/office/drawing/2016/SVG/main" r:embed="rId19"/>
                               </a:ext>
                             </a:extLst>
                           </a:blip>
@@ -3093,7 +3033,7 @@
                               <w:spacing w:after="0" w:line="240" w:lineRule="auto"/>
                               <w:jc w:val="center"/>
                               <w:rPr>
-                                <w:rFonts w:ascii="Noto Sans" w:hAnsi="Noto Sans" w:cs="Noto Sans"/>
+                                <w:rFonts w:ascii="UbuntuSans NF" w:hAnsi="UbuntuSans NF" w:cs="Noto Sans"/>
                                 <w:b/>
                                 <w:bCs/>
                                 <w:color w:val="3A3A3A" w:themeColor="background2" w:themeShade="40"/>
@@ -3103,7 +3043,7 @@
                             </w:pPr>
                             <w:r>
                               <w:rPr>
-                                <w:rFonts w:ascii="Noto Sans" w:hAnsi="Noto Sans" w:cs="Noto Sans"/>
+                                <w:rFonts w:ascii="UbuntuSans NF" w:hAnsi="UbuntuSans NF" w:cs="Noto Sans"/>
                                 <w:b/>
                                 <w:bCs/>
                                 <w:color w:val="3A3A3A" w:themeColor="background2" w:themeShade="40"/>
@@ -3144,7 +3084,7 @@
                         <w:spacing w:after="0" w:line="240" w:lineRule="auto"/>
                         <w:jc w:val="center"/>
                         <w:rPr>
-                          <w:rFonts w:ascii="Noto Sans" w:hAnsi="Noto Sans" w:cs="Noto Sans"/>
+                          <w:rFonts w:ascii="UbuntuSans NF" w:hAnsi="UbuntuSans NF" w:cs="Noto Sans"/>
                           <w:b/>
                           <w:bCs/>
                           <w:color w:val="3A3A3A" w:themeColor="background2" w:themeShade="40"/>
@@ -3154,7 +3094,7 @@
                       </w:pPr>
                       <w:r>
                         <w:rPr>
-                          <w:rFonts w:ascii="Noto Sans" w:hAnsi="Noto Sans" w:cs="Noto Sans"/>
+                          <w:rFonts w:ascii="UbuntuSans NF" w:hAnsi="UbuntuSans NF" w:cs="Noto Sans"/>
                           <w:b/>
                           <w:bCs/>
                           <w:color w:val="3A3A3A" w:themeColor="background2" w:themeShade="40"/>
@@ -3216,10 +3156,10 @@
                           </pic:cNvPicPr>
                         </pic:nvPicPr>
                         <pic:blipFill>
-                          <a:blip r:embed="rId22">
+                          <a:blip r:embed="rId18">
                             <a:extLst>
                               <a:ext uri="{96DAC541-7B7A-43D3-8B79-37D633B846F1}">
-                                <asvg:svgBlip xmlns:asvg="http://schemas.microsoft.com/office/drawing/2016/SVG/main" r:embed="rId21"/>
+                                <asvg:svgBlip xmlns:asvg="http://schemas.microsoft.com/office/drawing/2016/SVG/main" r:embed="rId19"/>
                               </a:ext>
                             </a:extLst>
                           </a:blip>
@@ -3245,10 +3185,10 @@
                           </pic:cNvPicPr>
                         </pic:nvPicPr>
                         <pic:blipFill>
-                          <a:blip r:embed="rId22">
+                          <a:blip r:embed="rId18">
                             <a:extLst>
                               <a:ext uri="{96DAC541-7B7A-43D3-8B79-37D633B846F1}">
-                                <asvg:svgBlip xmlns:asvg="http://schemas.microsoft.com/office/drawing/2016/SVG/main" r:embed="rId21"/>
+                                <asvg:svgBlip xmlns:asvg="http://schemas.microsoft.com/office/drawing/2016/SVG/main" r:embed="rId19"/>
                               </a:ext>
                             </a:extLst>
                           </a:blip>
@@ -3497,7 +3437,7 @@
                               <w:spacing w:after="0" w:line="240" w:lineRule="auto"/>
                               <w:jc w:val="center"/>
                               <w:rPr>
-                                <w:rFonts w:ascii="Noto Sans" w:hAnsi="Noto Sans" w:cs="Noto Sans"/>
+                                <w:rFonts w:ascii="UbuntuSans NF" w:hAnsi="UbuntuSans NF" w:cs="Noto Sans"/>
                                 <w:b/>
                                 <w:bCs/>
                                 <w:color w:val="3A3A3A" w:themeColor="background2" w:themeShade="40"/>
@@ -3507,7 +3447,7 @@
                             </w:pPr>
                             <w:r>
                               <w:rPr>
-                                <w:rFonts w:ascii="Noto Sans" w:hAnsi="Noto Sans" w:cs="Noto Sans"/>
+                                <w:rFonts w:ascii="UbuntuSans NF" w:hAnsi="UbuntuSans NF" w:cs="Noto Sans"/>
                                 <w:b/>
                                 <w:bCs/>
                                 <w:color w:val="3A3A3A" w:themeColor="background2" w:themeShade="40"/>
@@ -3547,7 +3487,7 @@
                         <w:spacing w:after="0" w:line="240" w:lineRule="auto"/>
                         <w:jc w:val="center"/>
                         <w:rPr>
-                          <w:rFonts w:ascii="Noto Sans" w:hAnsi="Noto Sans" w:cs="Noto Sans"/>
+                          <w:rFonts w:ascii="UbuntuSans NF" w:hAnsi="UbuntuSans NF" w:cs="Noto Sans"/>
                           <w:b/>
                           <w:bCs/>
                           <w:color w:val="3A3A3A" w:themeColor="background2" w:themeShade="40"/>
@@ -3557,7 +3497,7 @@
                       </w:pPr>
                       <w:r>
                         <w:rPr>
-                          <w:rFonts w:ascii="Noto Sans" w:hAnsi="Noto Sans" w:cs="Noto Sans"/>
+                          <w:rFonts w:ascii="UbuntuSans NF" w:hAnsi="UbuntuSans NF" w:cs="Noto Sans"/>
                           <w:b/>
                           <w:bCs/>
                           <w:color w:val="3A3A3A" w:themeColor="background2" w:themeShade="40"/>
@@ -3579,6 +3519,136 @@
       <w:pPr>
         <w:jc w:val="center"/>
       </w:pPr>
+      <w:r>
+        <w:rPr>
+          <w:noProof/>
+        </w:rPr>
+        <mc:AlternateContent>
+          <mc:Choice Requires="wpg">
+            <w:drawing>
+              <wp:anchor distT="0" distB="0" distL="114300" distR="114300" simplePos="0" relativeHeight="251719680" behindDoc="0" locked="0" layoutInCell="1" allowOverlap="1" wp14:anchorId="42218CCA" wp14:editId="4C201738">
+                <wp:simplePos x="0" y="0"/>
+                <wp:positionH relativeFrom="column">
+                  <wp:posOffset>2635757</wp:posOffset>
+                </wp:positionH>
+                <wp:positionV relativeFrom="paragraph">
+                  <wp:posOffset>1074394</wp:posOffset>
+                </wp:positionV>
+                <wp:extent cx="2374265" cy="1415135"/>
+                <wp:effectExtent l="57150" t="57150" r="83185" b="71120"/>
+                <wp:wrapNone/>
+                <wp:docPr id="1811599385" name="Line"/>
+                <wp:cNvGraphicFramePr/>
+                <a:graphic xmlns:a="http://schemas.openxmlformats.org/drawingml/2006/main">
+                  <a:graphicData uri="http://schemas.microsoft.com/office/word/2010/wordprocessingGroup">
+                    <wpg:wgp>
+                      <wpg:cNvGrpSpPr/>
+                      <wpg:grpSpPr>
+                        <a:xfrm flipH="1" flipV="1">
+                          <a:off x="0" y="0"/>
+                          <a:ext cx="2374265" cy="1415135"/>
+                          <a:chOff x="0" y="0"/>
+                          <a:chExt cx="1714555" cy="673873"/>
+                        </a:xfrm>
+                      </wpg:grpSpPr>
+                      <wps:wsp>
+                        <wps:cNvPr id="2101801643" name="Straight Arrow Connector 12"/>
+                        <wps:cNvCnPr/>
+                        <wps:spPr>
+                          <a:xfrm>
+                            <a:off x="1143497" y="0"/>
+                            <a:ext cx="571058" cy="673873"/>
+                          </a:xfrm>
+                          <a:prstGeom prst="straightConnector1">
+                            <a:avLst/>
+                          </a:prstGeom>
+                          <a:ln cap="rnd" cmpd="sng">
+                            <a:solidFill>
+                              <a:srgbClr val="C00000"/>
+                            </a:solidFill>
+                            <a:bevel/>
+                            <a:headEnd type="none" w="lg" len="lg"/>
+                            <a:tailEnd type="oval" w="lg" len="lg"/>
+                          </a:ln>
+                        </wps:spPr>
+                        <wps:style>
+                          <a:lnRef idx="2">
+                            <a:schemeClr val="accent1"/>
+                          </a:lnRef>
+                          <a:fillRef idx="0">
+                            <a:schemeClr val="accent1"/>
+                          </a:fillRef>
+                          <a:effectRef idx="1">
+                            <a:schemeClr val="accent1"/>
+                          </a:effectRef>
+                          <a:fontRef idx="minor">
+                            <a:schemeClr val="tx1"/>
+                          </a:fontRef>
+                        </wps:style>
+                        <wps:bodyPr/>
+                      </wps:wsp>
+                      <wps:wsp>
+                        <wps:cNvPr id="567685694" name="Straight Connector 17"/>
+                        <wps:cNvCnPr/>
+                        <wps:spPr>
+                          <a:xfrm flipH="1">
+                            <a:off x="0" y="1491"/>
+                            <a:ext cx="1146976" cy="0"/>
+                          </a:xfrm>
+                          <a:prstGeom prst="line">
+                            <a:avLst/>
+                          </a:prstGeom>
+                          <a:ln cap="rnd" cmpd="sng">
+                            <a:solidFill>
+                              <a:srgbClr val="C00000"/>
+                            </a:solidFill>
+                            <a:bevel/>
+                            <a:headEnd type="none" w="lg" len="lg"/>
+                            <a:tailEnd type="oval" w="lg" len="lg"/>
+                          </a:ln>
+                        </wps:spPr>
+                        <wps:style>
+                          <a:lnRef idx="2">
+                            <a:schemeClr val="accent1"/>
+                          </a:lnRef>
+                          <a:fillRef idx="0">
+                            <a:schemeClr val="accent1"/>
+                          </a:fillRef>
+                          <a:effectRef idx="1">
+                            <a:schemeClr val="accent1"/>
+                          </a:effectRef>
+                          <a:fontRef idx="minor">
+                            <a:schemeClr val="tx1"/>
+                          </a:fontRef>
+                        </wps:style>
+                        <wps:bodyPr/>
+                      </wps:wsp>
+                    </wpg:wgp>
+                  </a:graphicData>
+                </a:graphic>
+                <wp14:sizeRelH relativeFrom="margin">
+                  <wp14:pctWidth>0</wp14:pctWidth>
+                </wp14:sizeRelH>
+                <wp14:sizeRelV relativeFrom="margin">
+                  <wp14:pctHeight>0</wp14:pctHeight>
+                </wp14:sizeRelV>
+              </wp:anchor>
+            </w:drawing>
+          </mc:Choice>
+          <mc:Fallback>
+            <w:pict>
+              <v:group w14:anchorId="1F6B0F4D" id="Line" o:spid="_x0000_s1026" style="position:absolute;margin-left:207.55pt;margin-top:84.6pt;width:186.95pt;height:111.45pt;flip:x y;z-index:251719680;mso-width-relative:margin;mso-height-relative:margin" coordsize="17145,6738" o:gfxdata="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">
+                <v:shape id="Straight Arrow Connector 12" o:spid="_x0000_s1027" type="#_x0000_t32" style="position:absolute;left:11434;width:5711;height:6738;visibility:visible;mso-wrap-style:square" o:connectortype="straight" o:gfxdata="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" strokecolor="#c00000" strokeweight="1.5pt">
+                  <v:stroke startarrowwidth="wide" startarrowlength="long" endarrow="oval" endarrowwidth="wide" endarrowlength="long" joinstyle="bevel" endcap="round"/>
+                </v:shape>
+                <v:line id="Straight Connector 17" o:spid="_x0000_s1028" style="position:absolute;flip:x;visibility:visible;mso-wrap-style:square" from="0,14" to="11469,14" o:connectortype="straight" o:gfxdata="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" strokecolor="#c00000" strokeweight="1.5pt">
+                  <v:stroke startarrowwidth="wide" startarrowlength="long" endarrow="oval" endarrowwidth="wide" endarrowlength="long" joinstyle="bevel" endcap="round"/>
+                </v:line>
+              </v:group>
+            </w:pict>
+          </mc:Fallback>
+        </mc:AlternateContent>
+      </w:r>
       <w:r>
         <w:rPr>
           <w:noProof/>
@@ -3746,7 +3816,7 @@
                               <w:spacing w:after="0" w:line="240" w:lineRule="auto"/>
                               <w:jc w:val="center"/>
                               <w:rPr>
-                                <w:rFonts w:ascii="Noto Sans" w:hAnsi="Noto Sans" w:cs="Noto Sans"/>
+                                <w:rFonts w:ascii="UbuntuSans NF" w:hAnsi="UbuntuSans NF" w:cs="Noto Sans"/>
                                 <w:b/>
                                 <w:bCs/>
                                 <w:color w:val="3A3A3A" w:themeColor="background2" w:themeShade="40"/>
@@ -3756,25 +3826,14 @@
                             </w:pPr>
                             <w:r>
                               <w:rPr>
-                                <w:rFonts w:ascii="Noto Sans" w:hAnsi="Noto Sans" w:cs="Noto Sans"/>
+                                <w:rFonts w:ascii="UbuntuSans NF" w:hAnsi="UbuntuSans NF" w:cs="Noto Sans"/>
                                 <w:b/>
                                 <w:bCs/>
                                 <w:color w:val="3A3A3A" w:themeColor="background2" w:themeShade="40"/>
                                 <w:sz w:val="36"/>
                                 <w:szCs w:val="36"/>
                               </w:rPr>
-                              <w:t>F</w:t>
-                            </w:r>
-                            <w:r>
-                              <w:rPr>
-                                <w:rFonts w:ascii="Noto Sans" w:hAnsi="Noto Sans" w:cs="Noto Sans"/>
-                                <w:b/>
-                                <w:bCs/>
-                                <w:color w:val="3A3A3A" w:themeColor="background2" w:themeShade="40"/>
-                                <w:sz w:val="36"/>
-                                <w:szCs w:val="36"/>
-                              </w:rPr>
-                              <w:t>22</w:t>
+                              <w:t>F22</w:t>
                             </w:r>
                           </w:p>
                         </w:txbxContent>
@@ -3808,7 +3867,7 @@
                         <w:spacing w:after="0" w:line="240" w:lineRule="auto"/>
                         <w:jc w:val="center"/>
                         <w:rPr>
-                          <w:rFonts w:ascii="Noto Sans" w:hAnsi="Noto Sans" w:cs="Noto Sans"/>
+                          <w:rFonts w:ascii="UbuntuSans NF" w:hAnsi="UbuntuSans NF" w:cs="Noto Sans"/>
                           <w:b/>
                           <w:bCs/>
                           <w:color w:val="3A3A3A" w:themeColor="background2" w:themeShade="40"/>
@@ -3818,25 +3877,14 @@
                       </w:pPr>
                       <w:r>
                         <w:rPr>
-                          <w:rFonts w:ascii="Noto Sans" w:hAnsi="Noto Sans" w:cs="Noto Sans"/>
+                          <w:rFonts w:ascii="UbuntuSans NF" w:hAnsi="UbuntuSans NF" w:cs="Noto Sans"/>
                           <w:b/>
                           <w:bCs/>
                           <w:color w:val="3A3A3A" w:themeColor="background2" w:themeShade="40"/>
                           <w:sz w:val="36"/>
                           <w:szCs w:val="36"/>
                         </w:rPr>
-                        <w:t>F</w:t>
-                      </w:r>
-                      <w:r>
-                        <w:rPr>
-                          <w:rFonts w:ascii="Noto Sans" w:hAnsi="Noto Sans" w:cs="Noto Sans"/>
-                          <w:b/>
-                          <w:bCs/>
-                          <w:color w:val="3A3A3A" w:themeColor="background2" w:themeShade="40"/>
-                          <w:sz w:val="36"/>
-                          <w:szCs w:val="36"/>
-                        </w:rPr>
-                        <w:t>22</w:t>
+                        <w:t>F22</w:t>
                       </w:r>
                     </w:p>
                   </w:txbxContent>
@@ -3898,7 +3946,7 @@
                               <w:spacing w:after="0" w:line="240" w:lineRule="auto"/>
                               <w:jc w:val="center"/>
                               <w:rPr>
-                                <w:rFonts w:ascii="Noto Sans" w:hAnsi="Noto Sans" w:cs="Noto Sans"/>
+                                <w:rFonts w:ascii="UbuntuSans NF" w:hAnsi="UbuntuSans NF" w:cs="Noto Sans"/>
                                 <w:b/>
                                 <w:bCs/>
                                 <w:color w:val="3A3A3A" w:themeColor="background2" w:themeShade="40"/>
@@ -3908,7 +3956,7 @@
                             </w:pPr>
                             <w:r>
                               <w:rPr>
-                                <w:rFonts w:ascii="Noto Sans" w:hAnsi="Noto Sans" w:cs="Noto Sans"/>
+                                <w:rFonts w:ascii="UbuntuSans NF" w:hAnsi="UbuntuSans NF" w:cs="Noto Sans"/>
                                 <w:b/>
                                 <w:bCs/>
                                 <w:color w:val="3A3A3A" w:themeColor="background2" w:themeShade="40"/>
@@ -3948,7 +3996,7 @@
                         <w:spacing w:after="0" w:line="240" w:lineRule="auto"/>
                         <w:jc w:val="center"/>
                         <w:rPr>
-                          <w:rFonts w:ascii="Noto Sans" w:hAnsi="Noto Sans" w:cs="Noto Sans"/>
+                          <w:rFonts w:ascii="UbuntuSans NF" w:hAnsi="UbuntuSans NF" w:cs="Noto Sans"/>
                           <w:b/>
                           <w:bCs/>
                           <w:color w:val="3A3A3A" w:themeColor="background2" w:themeShade="40"/>
@@ -3958,7 +4006,7 @@
                       </w:pPr>
                       <w:r>
                         <w:rPr>
-                          <w:rFonts w:ascii="Noto Sans" w:hAnsi="Noto Sans" w:cs="Noto Sans"/>
+                          <w:rFonts w:ascii="UbuntuSans NF" w:hAnsi="UbuntuSans NF" w:cs="Noto Sans"/>
                           <w:b/>
                           <w:bCs/>
                           <w:color w:val="3A3A3A" w:themeColor="background2" w:themeShade="40"/>
@@ -4003,7 +4051,7 @@
                     <pic:cNvPicPr/>
                   </pic:nvPicPr>
                   <pic:blipFill>
-                    <a:blip r:embed="rId18">
+                    <a:blip r:embed="rId16">
                       <a:duotone>
                         <a:schemeClr val="accent4">
                           <a:shade val="45000"/>
@@ -4013,7 +4061,7 @@
                       </a:duotone>
                       <a:extLst>
                         <a:ext uri="{96DAC541-7B7A-43D3-8B79-37D633B846F1}">
-                          <asvg:svgBlip xmlns:asvg="http://schemas.microsoft.com/office/drawing/2016/SVG/main" r:embed="rId19"/>
+                          <asvg:svgBlip xmlns:asvg="http://schemas.microsoft.com/office/drawing/2016/SVG/main" r:embed="rId17"/>
                         </a:ext>
                       </a:extLst>
                     </a:blip>
@@ -4082,10 +4130,10 @@
                           </pic:cNvPicPr>
                         </pic:nvPicPr>
                         <pic:blipFill>
-                          <a:blip r:embed="rId18">
+                          <a:blip r:embed="rId16">
                             <a:extLst>
                               <a:ext uri="{96DAC541-7B7A-43D3-8B79-37D633B846F1}">
-                                <asvg:svgBlip xmlns:asvg="http://schemas.microsoft.com/office/drawing/2016/SVG/main" r:embed="rId19"/>
+                                <asvg:svgBlip xmlns:asvg="http://schemas.microsoft.com/office/drawing/2016/SVG/main" r:embed="rId17"/>
                               </a:ext>
                             </a:extLst>
                           </a:blip>
@@ -4249,7 +4297,7 @@
                                 <w:spacing w:after="0" w:line="240" w:lineRule="auto"/>
                                 <w:jc w:val="center"/>
                                 <w:rPr>
-                                  <w:rFonts w:ascii="Noto Sans" w:hAnsi="Noto Sans" w:cs="Noto Sans"/>
+                                  <w:rFonts w:ascii="UbuntuSans NF" w:hAnsi="UbuntuSans NF" w:cs="Noto Sans"/>
                                   <w:b/>
                                   <w:bCs/>
                                   <w:color w:val="3A3A3A" w:themeColor="background2" w:themeShade="40"/>
@@ -4259,25 +4307,14 @@
                               </w:pPr>
                               <w:r>
                                 <w:rPr>
-                                  <w:rFonts w:ascii="Noto Sans" w:hAnsi="Noto Sans" w:cs="Noto Sans"/>
+                                  <w:rFonts w:ascii="UbuntuSans NF" w:hAnsi="UbuntuSans NF" w:cs="Noto Sans"/>
                                   <w:b/>
                                   <w:bCs/>
                                   <w:color w:val="3A3A3A" w:themeColor="background2" w:themeShade="40"/>
                                   <w:sz w:val="36"/>
                                   <w:szCs w:val="36"/>
                                 </w:rPr>
-                                <w:t>F</w:t>
-                              </w:r>
-                              <w:r>
-                                <w:rPr>
-                                  <w:rFonts w:ascii="Noto Sans" w:hAnsi="Noto Sans" w:cs="Noto Sans"/>
-                                  <w:b/>
-                                  <w:bCs/>
-                                  <w:color w:val="3A3A3A" w:themeColor="background2" w:themeShade="40"/>
-                                  <w:sz w:val="36"/>
-                                  <w:szCs w:val="36"/>
-                                </w:rPr>
-                                <w:t>21</w:t>
+                                <w:t>F21</w:t>
                               </w:r>
                             </w:p>
                           </w:txbxContent>
@@ -4297,8 +4334,8 @@
           </mc:Choice>
           <mc:Fallback>
             <w:pict>
-              <v:group w14:anchorId="3904CE6D" id="Group 46" o:spid="_x0000_s1037" style="position:absolute;left:0;text-align:left;margin-left:631.1pt;margin-top:147.3pt;width:55.7pt;height:39.05pt;z-index:251828287" coordsize="7073,4959" o:gfxdata="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">
-                <v:shape id="Graphic 1" o:spid="_x0000_s1038" type="#_x0000_t75" style="position:absolute;left:1399;top:339;width:4299;height:4299;visibility:visible;mso-wrap-style:square" o:gfxdata="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">
+              <v:group w14:anchorId="3904CE6D" id="Group 46" o:spid="_x0000_s1037" style="position:absolute;left:0;text-align:left;margin-left:631.1pt;margin-top:147.3pt;width:55.7pt;height:39.05pt;z-index:251828287" coordsize="7073,4959" o:gfxdata="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">
+                <v:shape id="Graphic 1" o:spid="_x0000_s1038" type="#_x0000_t75" style="position:absolute;left:1399;top:339;width:4299;height:4299;visibility:visible;mso-wrap-style:square" o:gfxdata="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">
                   <v:imagedata r:id="rId24" o:title=""/>
                 </v:shape>
                 <v:roundrect id="_x0000_s1039" style="position:absolute;width:7073;height:4959;visibility:visible;mso-wrap-style:square;v-text-anchor:middle" arcsize="17704f" o:gfxdata="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" fillcolor="#fae2d5 [661]" strokecolor="#393939 [814]" strokeweight="2.25pt">
@@ -4310,7 +4347,7 @@
                           <w:spacing w:after="0" w:line="240" w:lineRule="auto"/>
                           <w:jc w:val="center"/>
                           <w:rPr>
-                            <w:rFonts w:ascii="Noto Sans" w:hAnsi="Noto Sans" w:cs="Noto Sans"/>
+                            <w:rFonts w:ascii="UbuntuSans NF" w:hAnsi="UbuntuSans NF" w:cs="Noto Sans"/>
                             <w:b/>
                             <w:bCs/>
                             <w:color w:val="3A3A3A" w:themeColor="background2" w:themeShade="40"/>
@@ -4320,25 +4357,14 @@
                         </w:pPr>
                         <w:r>
                           <w:rPr>
-                            <w:rFonts w:ascii="Noto Sans" w:hAnsi="Noto Sans" w:cs="Noto Sans"/>
+                            <w:rFonts w:ascii="UbuntuSans NF" w:hAnsi="UbuntuSans NF" w:cs="Noto Sans"/>
                             <w:b/>
                             <w:bCs/>
                             <w:color w:val="3A3A3A" w:themeColor="background2" w:themeShade="40"/>
                             <w:sz w:val="36"/>
                             <w:szCs w:val="36"/>
                           </w:rPr>
-                          <w:t>F</w:t>
-                        </w:r>
-                        <w:r>
-                          <w:rPr>
-                            <w:rFonts w:ascii="Noto Sans" w:hAnsi="Noto Sans" w:cs="Noto Sans"/>
-                            <w:b/>
-                            <w:bCs/>
-                            <w:color w:val="3A3A3A" w:themeColor="background2" w:themeShade="40"/>
-                            <w:sz w:val="36"/>
-                            <w:szCs w:val="36"/>
-                          </w:rPr>
-                          <w:t>21</w:t>
+                          <w:t>F21</w:t>
                         </w:r>
                       </w:p>
                     </w:txbxContent>
@@ -4377,7 +4403,7 @@
                     <pic:cNvPicPr/>
                   </pic:nvPicPr>
                   <pic:blipFill>
-                    <a:blip r:embed="rId18">
+                    <a:blip r:embed="rId16">
                       <a:duotone>
                         <a:schemeClr val="accent4">
                           <a:shade val="45000"/>
@@ -4387,7 +4413,7 @@
                       </a:duotone>
                       <a:extLst>
                         <a:ext uri="{96DAC541-7B7A-43D3-8B79-37D633B846F1}">
-                          <asvg:svgBlip xmlns:asvg="http://schemas.microsoft.com/office/drawing/2016/SVG/main" r:embed="rId19"/>
+                          <asvg:svgBlip xmlns:asvg="http://schemas.microsoft.com/office/drawing/2016/SVG/main" r:embed="rId17"/>
                         </a:ext>
                       </a:extLst>
                     </a:blip>
@@ -4444,7 +4470,7 @@
                     <pic:cNvPicPr/>
                   </pic:nvPicPr>
                   <pic:blipFill>
-                    <a:blip r:embed="rId18">
+                    <a:blip r:embed="rId16">
                       <a:duotone>
                         <a:schemeClr val="accent4">
                           <a:shade val="45000"/>
@@ -4454,7 +4480,7 @@
                       </a:duotone>
                       <a:extLst>
                         <a:ext uri="{96DAC541-7B7A-43D3-8B79-37D633B846F1}">
-                          <asvg:svgBlip xmlns:asvg="http://schemas.microsoft.com/office/drawing/2016/SVG/main" r:embed="rId19"/>
+                          <asvg:svgBlip xmlns:asvg="http://schemas.microsoft.com/office/drawing/2016/SVG/main" r:embed="rId17"/>
                         </a:ext>
                       </a:extLst>
                     </a:blip>
@@ -4511,7 +4537,7 @@
                     <pic:cNvPicPr/>
                   </pic:nvPicPr>
                   <pic:blipFill>
-                    <a:blip r:embed="rId18">
+                    <a:blip r:embed="rId16">
                       <a:duotone>
                         <a:schemeClr val="accent4">
                           <a:shade val="45000"/>
@@ -4521,7 +4547,7 @@
                       </a:duotone>
                       <a:extLst>
                         <a:ext uri="{96DAC541-7B7A-43D3-8B79-37D633B846F1}">
-                          <asvg:svgBlip xmlns:asvg="http://schemas.microsoft.com/office/drawing/2016/SVG/main" r:embed="rId19"/>
+                          <asvg:svgBlip xmlns:asvg="http://schemas.microsoft.com/office/drawing/2016/SVG/main" r:embed="rId17"/>
                         </a:ext>
                       </a:extLst>
                     </a:blip>
@@ -4590,10 +4616,10 @@
                           </pic:cNvPicPr>
                         </pic:nvPicPr>
                         <pic:blipFill>
-                          <a:blip r:embed="rId20">
+                          <a:blip r:embed="rId18">
                             <a:extLst>
                               <a:ext uri="{96DAC541-7B7A-43D3-8B79-37D633B846F1}">
-                                <asvg:svgBlip xmlns:asvg="http://schemas.microsoft.com/office/drawing/2016/SVG/main" r:embed="rId21"/>
+                                <asvg:svgBlip xmlns:asvg="http://schemas.microsoft.com/office/drawing/2016/SVG/main" r:embed="rId19"/>
                               </a:ext>
                             </a:extLst>
                           </a:blip>
@@ -4619,10 +4645,10 @@
                           </pic:cNvPicPr>
                         </pic:nvPicPr>
                         <pic:blipFill>
-                          <a:blip r:embed="rId20">
+                          <a:blip r:embed="rId18">
                             <a:extLst>
                               <a:ext uri="{96DAC541-7B7A-43D3-8B79-37D633B846F1}">
-                                <asvg:svgBlip xmlns:asvg="http://schemas.microsoft.com/office/drawing/2016/SVG/main" r:embed="rId21"/>
+                                <asvg:svgBlip xmlns:asvg="http://schemas.microsoft.com/office/drawing/2016/SVG/main" r:embed="rId19"/>
                               </a:ext>
                             </a:extLst>
                           </a:blip>
@@ -4673,7 +4699,7 @@
         <mc:AlternateContent>
           <mc:Choice Requires="wpg">
             <w:drawing>
-              <wp:anchor distT="0" distB="0" distL="114300" distR="114300" simplePos="0" relativeHeight="251717632" behindDoc="0" locked="0" layoutInCell="1" allowOverlap="1" wp14:anchorId="7A7499D4" wp14:editId="14EB66B5">
+              <wp:anchor distT="0" distB="0" distL="114300" distR="114300" simplePos="0" relativeHeight="251717632" behindDoc="0" locked="0" layoutInCell="1" allowOverlap="1" wp14:anchorId="7A7499D4" wp14:editId="5F3BA8CE">
                 <wp:simplePos x="0" y="0"/>
                 <wp:positionH relativeFrom="column">
                   <wp:posOffset>347704</wp:posOffset>
@@ -4788,145 +4814,11 @@
           </mc:Choice>
           <mc:Fallback>
             <w:pict>
-              <v:group w14:anchorId="3D5C6EE3" id="Line" o:spid="_x0000_s1026" style="position:absolute;margin-left:27.4pt;margin-top:26.65pt;width:179.15pt;height:57.8pt;flip:y;z-index:251717632;mso-width-relative:margin;mso-height-relative:margin" coordsize="17145,6738" o:gfxdata="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">
-                <v:shapetype id="_x0000_t32" coordsize="21600,21600" o:spt="32" o:oned="t" path="m,l21600,21600e" filled="f">
-                  <v:path arrowok="t" fillok="f" o:connecttype="none"/>
-                  <o:lock v:ext="edit" shapetype="t"/>
-                </v:shapetype>
+              <v:group w14:anchorId="77CC7702" id="Line" o:spid="_x0000_s1026" style="position:absolute;margin-left:27.4pt;margin-top:26.65pt;width:179.15pt;height:57.8pt;flip:y;z-index:251717632;mso-width-relative:margin;mso-height-relative:margin" coordsize="17145,6738" o:gfxdata="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">
                 <v:shape id="Straight Arrow Connector 12" o:spid="_x0000_s1027" type="#_x0000_t32" style="position:absolute;left:11434;width:5711;height:6738;visibility:visible;mso-wrap-style:square" o:connectortype="straight" o:gfxdata="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" strokecolor="#3a7c22 [2409]" strokeweight="1.5pt">
                   <v:stroke startarrowwidth="wide" startarrowlength="long" endarrow="oval" endarrowwidth="wide" endarrowlength="long" joinstyle="bevel" endcap="round"/>
                 </v:shape>
                 <v:line id="Straight Connector 17" o:spid="_x0000_s1028" style="position:absolute;flip:x;visibility:visible;mso-wrap-style:square" from="0,14" to="11469,14" o:connectortype="straight" o:gfxdata="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" strokecolor="#3a7c22 [2409]" strokeweight="1.5pt">
-                  <v:stroke startarrowwidth="wide" startarrowlength="long" endarrow="oval" endarrowwidth="wide" endarrowlength="long" joinstyle="bevel" endcap="round"/>
-                </v:line>
-              </v:group>
-            </w:pict>
-          </mc:Fallback>
-        </mc:AlternateContent>
-      </w:r>
-      <w:r>
-        <w:rPr>
-          <w:noProof/>
-        </w:rPr>
-        <mc:AlternateContent>
-          <mc:Choice Requires="wpg">
-            <w:drawing>
-              <wp:anchor distT="0" distB="0" distL="114300" distR="114300" simplePos="0" relativeHeight="251719680" behindDoc="0" locked="0" layoutInCell="1" allowOverlap="1" wp14:anchorId="42218CCA" wp14:editId="2624C8DE">
-                <wp:simplePos x="0" y="0"/>
-                <wp:positionH relativeFrom="column">
-                  <wp:posOffset>2637347</wp:posOffset>
-                </wp:positionH>
-                <wp:positionV relativeFrom="paragraph">
-                  <wp:posOffset>908409</wp:posOffset>
-                </wp:positionV>
-                <wp:extent cx="2374265" cy="1579217"/>
-                <wp:effectExtent l="57150" t="57150" r="83185" b="78740"/>
-                <wp:wrapNone/>
-                <wp:docPr id="1811599385" name="Line"/>
-                <wp:cNvGraphicFramePr/>
-                <a:graphic xmlns:a="http://schemas.openxmlformats.org/drawingml/2006/main">
-                  <a:graphicData uri="http://schemas.microsoft.com/office/word/2010/wordprocessingGroup">
-                    <wpg:wgp>
-                      <wpg:cNvGrpSpPr/>
-                      <wpg:grpSpPr>
-                        <a:xfrm flipH="1" flipV="1">
-                          <a:off x="0" y="0"/>
-                          <a:ext cx="2374265" cy="1579217"/>
-                          <a:chOff x="0" y="0"/>
-                          <a:chExt cx="1714555" cy="673873"/>
-                        </a:xfrm>
-                      </wpg:grpSpPr>
-                      <wps:wsp>
-                        <wps:cNvPr id="2101801643" name="Straight Arrow Connector 12"/>
-                        <wps:cNvCnPr/>
-                        <wps:spPr>
-                          <a:xfrm>
-                            <a:off x="1143497" y="0"/>
-                            <a:ext cx="571058" cy="673873"/>
-                          </a:xfrm>
-                          <a:prstGeom prst="straightConnector1">
-                            <a:avLst/>
-                          </a:prstGeom>
-                          <a:ln cap="rnd" cmpd="sng">
-                            <a:solidFill>
-                              <a:srgbClr val="C00000"/>
-                            </a:solidFill>
-                            <a:bevel/>
-                            <a:headEnd type="none" w="lg" len="lg"/>
-                            <a:tailEnd type="oval" w="lg" len="lg"/>
-                          </a:ln>
-                        </wps:spPr>
-                        <wps:style>
-                          <a:lnRef idx="2">
-                            <a:schemeClr val="accent1"/>
-                          </a:lnRef>
-                          <a:fillRef idx="0">
-                            <a:schemeClr val="accent1"/>
-                          </a:fillRef>
-                          <a:effectRef idx="1">
-                            <a:schemeClr val="accent1"/>
-                          </a:effectRef>
-                          <a:fontRef idx="minor">
-                            <a:schemeClr val="tx1"/>
-                          </a:fontRef>
-                        </wps:style>
-                        <wps:bodyPr/>
-                      </wps:wsp>
-                      <wps:wsp>
-                        <wps:cNvPr id="567685694" name="Straight Connector 17"/>
-                        <wps:cNvCnPr/>
-                        <wps:spPr>
-                          <a:xfrm flipH="1">
-                            <a:off x="0" y="1491"/>
-                            <a:ext cx="1146976" cy="0"/>
-                          </a:xfrm>
-                          <a:prstGeom prst="line">
-                            <a:avLst/>
-                          </a:prstGeom>
-                          <a:ln cap="rnd" cmpd="sng">
-                            <a:solidFill>
-                              <a:srgbClr val="C00000"/>
-                            </a:solidFill>
-                            <a:bevel/>
-                            <a:headEnd type="none" w="lg" len="lg"/>
-                            <a:tailEnd type="oval" w="lg" len="lg"/>
-                          </a:ln>
-                        </wps:spPr>
-                        <wps:style>
-                          <a:lnRef idx="2">
-                            <a:schemeClr val="accent1"/>
-                          </a:lnRef>
-                          <a:fillRef idx="0">
-                            <a:schemeClr val="accent1"/>
-                          </a:fillRef>
-                          <a:effectRef idx="1">
-                            <a:schemeClr val="accent1"/>
-                          </a:effectRef>
-                          <a:fontRef idx="minor">
-                            <a:schemeClr val="tx1"/>
-                          </a:fontRef>
-                        </wps:style>
-                        <wps:bodyPr/>
-                      </wps:wsp>
-                    </wpg:wgp>
-                  </a:graphicData>
-                </a:graphic>
-                <wp14:sizeRelH relativeFrom="margin">
-                  <wp14:pctWidth>0</wp14:pctWidth>
-                </wp14:sizeRelH>
-                <wp14:sizeRelV relativeFrom="margin">
-                  <wp14:pctHeight>0</wp14:pctHeight>
-                </wp14:sizeRelV>
-              </wp:anchor>
-            </w:drawing>
-          </mc:Choice>
-          <mc:Fallback>
-            <w:pict>
-              <v:group w14:anchorId="32EAFABD" id="Line" o:spid="_x0000_s1026" style="position:absolute;margin-left:207.65pt;margin-top:71.55pt;width:186.95pt;height:124.35pt;flip:x y;z-index:251719680;mso-width-relative:margin;mso-height-relative:margin" coordsize="17145,6738" o:gfxdata="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">
-                <v:shape id="Straight Arrow Connector 12" o:spid="_x0000_s1027" type="#_x0000_t32" style="position:absolute;left:11434;width:5711;height:6738;visibility:visible;mso-wrap-style:square" o:connectortype="straight" o:gfxdata="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" strokecolor="#c00000" strokeweight="1.5pt">
-                  <v:stroke startarrowwidth="wide" startarrowlength="long" endarrow="oval" endarrowwidth="wide" endarrowlength="long" joinstyle="bevel" endcap="round"/>
-                </v:shape>
-                <v:line id="Straight Connector 17" o:spid="_x0000_s1028" style="position:absolute;flip:x;visibility:visible;mso-wrap-style:square" from="0,14" to="11469,14" o:connectortype="straight" o:gfxdata="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" strokecolor="#c00000" strokeweight="1.5pt">
                   <v:stroke startarrowwidth="wide" startarrowlength="long" endarrow="oval" endarrowwidth="wide" endarrowlength="long" joinstyle="bevel" endcap="round"/>
                 </v:line>
               </v:group>
@@ -5373,7 +5265,7 @@
                               <w:spacing w:after="0" w:line="240" w:lineRule="auto"/>
                               <w:jc w:val="center"/>
                               <w:rPr>
-                                <w:rFonts w:ascii="Noto Sans" w:hAnsi="Noto Sans" w:cs="Noto Sans"/>
+                                <w:rFonts w:ascii="UbuntuSans NF" w:hAnsi="UbuntuSans NF" w:cs="Noto Sans"/>
                                 <w:b/>
                                 <w:bCs/>
                                 <w:color w:val="3A3A3A" w:themeColor="background2" w:themeShade="40"/>
@@ -5383,25 +5275,14 @@
                             </w:pPr>
                             <w:r>
                               <w:rPr>
-                                <w:rFonts w:ascii="Noto Sans" w:hAnsi="Noto Sans" w:cs="Noto Sans"/>
+                                <w:rFonts w:ascii="UbuntuSans NF" w:hAnsi="UbuntuSans NF" w:cs="Noto Sans"/>
                                 <w:b/>
                                 <w:bCs/>
                                 <w:color w:val="3A3A3A" w:themeColor="background2" w:themeShade="40"/>
                                 <w:sz w:val="36"/>
                                 <w:szCs w:val="36"/>
                               </w:rPr>
-                              <w:t>F</w:t>
-                            </w:r>
-                            <w:r>
-                              <w:rPr>
-                                <w:rFonts w:ascii="Noto Sans" w:hAnsi="Noto Sans" w:cs="Noto Sans"/>
-                                <w:b/>
-                                <w:bCs/>
-                                <w:color w:val="3A3A3A" w:themeColor="background2" w:themeShade="40"/>
-                                <w:sz w:val="36"/>
-                                <w:szCs w:val="36"/>
-                              </w:rPr>
-                              <w:t>24</w:t>
+                              <w:t>F24</w:t>
                             </w:r>
                           </w:p>
                         </w:txbxContent>
@@ -5435,7 +5316,7 @@
                         <w:spacing w:after="0" w:line="240" w:lineRule="auto"/>
                         <w:jc w:val="center"/>
                         <w:rPr>
-                          <w:rFonts w:ascii="Noto Sans" w:hAnsi="Noto Sans" w:cs="Noto Sans"/>
+                          <w:rFonts w:ascii="UbuntuSans NF" w:hAnsi="UbuntuSans NF" w:cs="Noto Sans"/>
                           <w:b/>
                           <w:bCs/>
                           <w:color w:val="3A3A3A" w:themeColor="background2" w:themeShade="40"/>
@@ -5445,25 +5326,14 @@
                       </w:pPr>
                       <w:r>
                         <w:rPr>
-                          <w:rFonts w:ascii="Noto Sans" w:hAnsi="Noto Sans" w:cs="Noto Sans"/>
+                          <w:rFonts w:ascii="UbuntuSans NF" w:hAnsi="UbuntuSans NF" w:cs="Noto Sans"/>
                           <w:b/>
                           <w:bCs/>
                           <w:color w:val="3A3A3A" w:themeColor="background2" w:themeShade="40"/>
                           <w:sz w:val="36"/>
                           <w:szCs w:val="36"/>
                         </w:rPr>
-                        <w:t>F</w:t>
-                      </w:r>
-                      <w:r>
-                        <w:rPr>
-                          <w:rFonts w:ascii="Noto Sans" w:hAnsi="Noto Sans" w:cs="Noto Sans"/>
-                          <w:b/>
-                          <w:bCs/>
-                          <w:color w:val="3A3A3A" w:themeColor="background2" w:themeShade="40"/>
-                          <w:sz w:val="36"/>
-                          <w:szCs w:val="36"/>
-                        </w:rPr>
-                        <w:t>24</w:t>
+                        <w:t>F24</w:t>
                       </w:r>
                     </w:p>
                   </w:txbxContent>
@@ -5513,10 +5383,10 @@
                           </pic:cNvPicPr>
                         </pic:nvPicPr>
                         <pic:blipFill>
-                          <a:blip r:embed="rId20">
+                          <a:blip r:embed="rId18">
                             <a:extLst>
                               <a:ext uri="{96DAC541-7B7A-43D3-8B79-37D633B846F1}">
-                                <asvg:svgBlip xmlns:asvg="http://schemas.microsoft.com/office/drawing/2016/SVG/main" r:embed="rId21"/>
+                                <asvg:svgBlip xmlns:asvg="http://schemas.microsoft.com/office/drawing/2016/SVG/main" r:embed="rId19"/>
                               </a:ext>
                             </a:extLst>
                           </a:blip>
@@ -5542,10 +5412,10 @@
                           </pic:cNvPicPr>
                         </pic:nvPicPr>
                         <pic:blipFill>
-                          <a:blip r:embed="rId20">
+                          <a:blip r:embed="rId18">
                             <a:extLst>
                               <a:ext uri="{96DAC541-7B7A-43D3-8B79-37D633B846F1}">
-                                <asvg:svgBlip xmlns:asvg="http://schemas.microsoft.com/office/drawing/2016/SVG/main" r:embed="rId21"/>
+                                <asvg:svgBlip xmlns:asvg="http://schemas.microsoft.com/office/drawing/2016/SVG/main" r:embed="rId19"/>
                               </a:ext>
                             </a:extLst>
                           </a:blip>
@@ -5756,7 +5626,7 @@
                               <w:spacing w:after="0" w:line="240" w:lineRule="auto"/>
                               <w:jc w:val="center"/>
                               <w:rPr>
-                                <w:rFonts w:ascii="Noto Sans" w:hAnsi="Noto Sans" w:cs="Noto Sans"/>
+                                <w:rFonts w:ascii="UbuntuSans NF" w:hAnsi="UbuntuSans NF" w:cs="Noto Sans"/>
                                 <w:b/>
                                 <w:bCs/>
                                 <w:color w:val="3A3A3A" w:themeColor="background2" w:themeShade="40"/>
@@ -5766,7 +5636,7 @@
                             </w:pPr>
                             <w:r>
                               <w:rPr>
-                                <w:rFonts w:ascii="Noto Sans" w:hAnsi="Noto Sans" w:cs="Noto Sans"/>
+                                <w:rFonts w:ascii="UbuntuSans NF" w:hAnsi="UbuntuSans NF" w:cs="Noto Sans"/>
                                 <w:b/>
                                 <w:bCs/>
                                 <w:color w:val="3A3A3A" w:themeColor="background2" w:themeShade="40"/>
@@ -5777,7 +5647,7 @@
                             </w:r>
                             <w:r>
                               <w:rPr>
-                                <w:rFonts w:ascii="Noto Sans" w:hAnsi="Noto Sans" w:cs="Noto Sans"/>
+                                <w:rFonts w:ascii="UbuntuSans NF" w:hAnsi="UbuntuSans NF" w:cs="Noto Sans"/>
                                 <w:b/>
                                 <w:bCs/>
                                 <w:color w:val="3A3A3A" w:themeColor="background2" w:themeShade="40"/>
@@ -5818,7 +5688,7 @@
                         <w:spacing w:after="0" w:line="240" w:lineRule="auto"/>
                         <w:jc w:val="center"/>
                         <w:rPr>
-                          <w:rFonts w:ascii="Noto Sans" w:hAnsi="Noto Sans" w:cs="Noto Sans"/>
+                          <w:rFonts w:ascii="UbuntuSans NF" w:hAnsi="UbuntuSans NF" w:cs="Noto Sans"/>
                           <w:b/>
                           <w:bCs/>
                           <w:color w:val="3A3A3A" w:themeColor="background2" w:themeShade="40"/>
@@ -5828,7 +5698,7 @@
                       </w:pPr>
                       <w:r>
                         <w:rPr>
-                          <w:rFonts w:ascii="Noto Sans" w:hAnsi="Noto Sans" w:cs="Noto Sans"/>
+                          <w:rFonts w:ascii="UbuntuSans NF" w:hAnsi="UbuntuSans NF" w:cs="Noto Sans"/>
                           <w:b/>
                           <w:bCs/>
                           <w:color w:val="3A3A3A" w:themeColor="background2" w:themeShade="40"/>
@@ -5839,7 +5709,7 @@
                       </w:r>
                       <w:r>
                         <w:rPr>
-                          <w:rFonts w:ascii="Noto Sans" w:hAnsi="Noto Sans" w:cs="Noto Sans"/>
+                          <w:rFonts w:ascii="UbuntuSans NF" w:hAnsi="UbuntuSans NF" w:cs="Noto Sans"/>
                           <w:b/>
                           <w:bCs/>
                           <w:color w:val="3A3A3A" w:themeColor="background2" w:themeShade="40"/>
@@ -6023,7 +5893,7 @@
                               <w:spacing w:after="0" w:line="240" w:lineRule="auto"/>
                               <w:jc w:val="center"/>
                               <w:rPr>
-                                <w:rFonts w:ascii="Noto Sans" w:hAnsi="Noto Sans" w:cs="Noto Sans"/>
+                                <w:rFonts w:ascii="UbuntuSans NF" w:hAnsi="UbuntuSans NF" w:cs="Noto Sans"/>
                                 <w:b/>
                                 <w:bCs/>
                                 <w:color w:val="3A3A3A" w:themeColor="background2" w:themeShade="40"/>
@@ -6033,25 +5903,14 @@
                             </w:pPr>
                             <w:r>
                               <w:rPr>
-                                <w:rFonts w:ascii="Noto Sans" w:hAnsi="Noto Sans" w:cs="Noto Sans"/>
+                                <w:rFonts w:ascii="UbuntuSans NF" w:hAnsi="UbuntuSans NF" w:cs="Noto Sans"/>
                                 <w:b/>
                                 <w:bCs/>
                                 <w:color w:val="3A3A3A" w:themeColor="background2" w:themeShade="40"/>
                                 <w:sz w:val="36"/>
                                 <w:szCs w:val="36"/>
                               </w:rPr>
-                              <w:t>F</w:t>
-                            </w:r>
-                            <w:r>
-                              <w:rPr>
-                                <w:rFonts w:ascii="Noto Sans" w:hAnsi="Noto Sans" w:cs="Noto Sans"/>
-                                <w:b/>
-                                <w:bCs/>
-                                <w:color w:val="3A3A3A" w:themeColor="background2" w:themeShade="40"/>
-                                <w:sz w:val="36"/>
-                                <w:szCs w:val="36"/>
-                              </w:rPr>
-                              <w:t>20</w:t>
+                              <w:t>F20</w:t>
                             </w:r>
                           </w:p>
                         </w:txbxContent>
@@ -6085,7 +5944,7 @@
                         <w:spacing w:after="0" w:line="240" w:lineRule="auto"/>
                         <w:jc w:val="center"/>
                         <w:rPr>
-                          <w:rFonts w:ascii="Noto Sans" w:hAnsi="Noto Sans" w:cs="Noto Sans"/>
+                          <w:rFonts w:ascii="UbuntuSans NF" w:hAnsi="UbuntuSans NF" w:cs="Noto Sans"/>
                           <w:b/>
                           <w:bCs/>
                           <w:color w:val="3A3A3A" w:themeColor="background2" w:themeShade="40"/>
@@ -6095,25 +5954,14 @@
                       </w:pPr>
                       <w:r>
                         <w:rPr>
-                          <w:rFonts w:ascii="Noto Sans" w:hAnsi="Noto Sans" w:cs="Noto Sans"/>
+                          <w:rFonts w:ascii="UbuntuSans NF" w:hAnsi="UbuntuSans NF" w:cs="Noto Sans"/>
                           <w:b/>
                           <w:bCs/>
                           <w:color w:val="3A3A3A" w:themeColor="background2" w:themeShade="40"/>
                           <w:sz w:val="36"/>
                           <w:szCs w:val="36"/>
                         </w:rPr>
-                        <w:t>F</w:t>
-                      </w:r>
-                      <w:r>
-                        <w:rPr>
-                          <w:rFonts w:ascii="Noto Sans" w:hAnsi="Noto Sans" w:cs="Noto Sans"/>
-                          <w:b/>
-                          <w:bCs/>
-                          <w:color w:val="3A3A3A" w:themeColor="background2" w:themeShade="40"/>
-                          <w:sz w:val="36"/>
-                          <w:szCs w:val="36"/>
-                        </w:rPr>
-                        <w:t>20</w:t>
+                        <w:t>F20</w:t>
                       </w:r>
                     </w:p>
                   </w:txbxContent>
@@ -6481,7 +6329,7 @@
           </mc:Choice>
           <mc:Fallback>
             <w:pict>
-              <v:shape w14:anchorId="3AF22636" id="Forward Button" o:spid="_x0000_s1044" type="#_x0000_t202" style="position:absolute;left:0;text-align:left;margin-left:602.8pt;margin-top:115.3pt;width:87.8pt;height:25.25pt;z-index:251762751;visibility:visible;mso-wrap-style:none;mso-wrap-distance-left:9pt;mso-wrap-distance-top:0;mso-wrap-distance-right:9pt;mso-wrap-distance-bottom:0;mso-position-horizontal:absolute;mso-position-horizontal-relative:text;mso-position-vertical:absolute;mso-position-vertical-relative:text;v-text-anchor:middle" o:gfxdata="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" filled="f" stroked="f">
+              <v:shape w14:anchorId="3AF22636" id="Forward Button" o:spid="_x0000_s1043" type="#_x0000_t202" style="position:absolute;left:0;text-align:left;margin-left:602.8pt;margin-top:115.3pt;width:87.8pt;height:25.25pt;z-index:251762751;visibility:visible;mso-wrap-style:none;mso-wrap-distance-left:9pt;mso-wrap-distance-top:0;mso-wrap-distance-right:9pt;mso-wrap-distance-bottom:0;mso-position-horizontal:absolute;mso-position-horizontal-relative:text;mso-position-vertical:absolute;mso-position-vertical-relative:text;v-text-anchor:middle" o:gfxdata="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" filled="f" stroked="f">
                 <v:textbox style="mso-fit-shape-to-text:t">
                   <w:txbxContent>
                     <w:p>
@@ -6616,7 +6464,7 @@
           </mc:Choice>
           <mc:Fallback>
             <w:pict>
-              <v:shape w14:anchorId="7F5366FB" id="Back Button" o:spid="_x0000_s1045" type="#_x0000_t202" style="position:absolute;left:0;text-align:left;margin-left:581.15pt;margin-top:185.95pt;width:87.8pt;height:25.25pt;z-index:251758591;visibility:visible;mso-wrap-style:none;mso-wrap-distance-left:9pt;mso-wrap-distance-top:0;mso-wrap-distance-right:9pt;mso-wrap-distance-bottom:0;mso-position-horizontal:absolute;mso-position-horizontal-relative:text;mso-position-vertical:absolute;mso-position-vertical-relative:text;v-text-anchor:middle" o:gfxdata="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" filled="f" stroked="f">
+              <v:shape w14:anchorId="7F5366FB" id="Back Button" o:spid="_x0000_s1044" type="#_x0000_t202" style="position:absolute;left:0;text-align:left;margin-left:581.15pt;margin-top:185.95pt;width:87.8pt;height:25.25pt;z-index:251758591;visibility:visible;mso-wrap-style:none;mso-wrap-distance-left:9pt;mso-wrap-distance-top:0;mso-wrap-distance-right:9pt;mso-wrap-distance-bottom:0;mso-position-horizontal:absolute;mso-position-horizontal-relative:text;mso-position-vertical:absolute;mso-position-vertical-relative:text;v-text-anchor:middle" o:gfxdata="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" filled="f" stroked="f">
                 <v:textbox style="mso-fit-shape-to-text:t">
                   <w:txbxContent>
                     <w:p>
@@ -6948,7 +6796,7 @@
                     <pic:cNvPicPr/>
                   </pic:nvPicPr>
                   <pic:blipFill>
-                    <a:blip r:embed="rId18">
+                    <a:blip r:embed="rId16">
                       <a:duotone>
                         <a:schemeClr val="accent4">
                           <a:shade val="45000"/>
@@ -6958,7 +6806,7 @@
                       </a:duotone>
                       <a:extLst>
                         <a:ext uri="{96DAC541-7B7A-43D3-8B79-37D633B846F1}">
-                          <asvg:svgBlip xmlns:asvg="http://schemas.microsoft.com/office/drawing/2016/SVG/main" r:embed="rId19"/>
+                          <asvg:svgBlip xmlns:asvg="http://schemas.microsoft.com/office/drawing/2016/SVG/main" r:embed="rId17"/>
                         </a:ext>
                       </a:extLst>
                     </a:blip>
@@ -7112,7 +6960,7 @@
 </file>
 
 <file path=word/endnotes.xml><?xml version="1.0" encoding="utf-8"?>
-<w:endnotes xmlns:wpc="http://schemas.microsoft.com/office/word/2010/wordprocessingCanvas" xmlns:cx="http://schemas.microsoft.com/office/drawing/2014/chartex" xmlns:cx1="http://schemas.microsoft.com/office/drawing/2015/9/8/chartex" xmlns:cx2="http://schemas.microsoft.com/office/drawing/2015/10/21/chartex" xmlns:cx3="http://schemas.microsoft.com/office/drawing/2016/5/9/chartex" xmlns:cx4="http://schemas.microsoft.com/office/drawing/2016/5/10/chartex" xmlns:cx5="http://schemas.microsoft.com/office/drawing/2016/5/11/chartex" xmlns:cx6="http://schemas.microsoft.com/office/drawing/2016/5/12/chartex" xmlns:cx7="http://schemas.microsoft.com/office/drawing/2016/5/13/chartex" xmlns:cx8="http://schemas.microsoft.com/office/drawing/2016/5/14/chartex" xmlns:mc="http://schemas.openxmlformats.org/markup-compatibility/2006" xmlns:aink="http://schemas.microsoft.com/office/drawing/2016/ink" xmlns:am3d="http://schemas.microsoft.com/office/drawing/2017/model3d" xmlns:o="urn:schemas-microsoft-com:office:office" xmlns:oel="http://schemas.microsoft.com/office/2019/extlst" xmlns:r="http://schemas.openxmlformats.org/officeDocument/2006/relationships" xmlns:m="http://schemas.openxmlformats.org/officeDocument/2006/math" xmlns:v="urn:schemas-microsoft-com:vml" xmlns:wp14="http://schemas.microsoft.com/office/word/2010/wordprocessingDrawing" xmlns:wp="http://schemas.openxmlformats.org/drawingml/2006/wordprocessingDrawing" xmlns:w10="urn:schemas-microsoft-com:office:word" xmlns:w="http://schemas.openxmlformats.org/wordprocessingml/2006/main" xmlns:w14="http://schemas.microsoft.com/office/word/2010/wordml" xmlns:w15="http://schemas.microsoft.com/office/word/2012/wordml" xmlns:w16cex="http://schemas.microsoft.com/office/word/2018/wordml/cex" xmlns:w16cid="http://schemas.microsoft.com/office/word/2016/wordml/cid" xmlns:w16="http://schemas.microsoft.com/office/word/2018/wordml" xmlns:w16du="http://schemas.microsoft.com/office/word/2023/wordml/word16du" xmlns:w16sdtdh="http://schemas.microsoft.com/office/word/2020/wordml/sdtdatahash" xmlns:w16se="http://schemas.microsoft.com/office/word/2015/wordml/symex" xmlns:wpg="http://schemas.microsoft.com/office/word/2010/wordprocessingGroup" xmlns:wpi="http://schemas.microsoft.com/office/word/2010/wordprocessingInk" xmlns:wne="http://schemas.microsoft.com/office/word/2006/wordml" xmlns:wps="http://schemas.microsoft.com/office/word/2010/wordprocessingShape" mc:Ignorable="w14 w15 w16se w16cid w16 w16cex w16sdtdh w16du wp14">
+<w:endnotes xmlns:wpc="http://schemas.microsoft.com/office/word/2010/wordprocessingCanvas" xmlns:cx="http://schemas.microsoft.com/office/drawing/2014/chartex" xmlns:cx1="http://schemas.microsoft.com/office/drawing/2015/9/8/chartex" xmlns:cx2="http://schemas.microsoft.com/office/drawing/2015/10/21/chartex" xmlns:cx3="http://schemas.microsoft.com/office/drawing/2016/5/9/chartex" xmlns:cx4="http://schemas.microsoft.com/office/drawing/2016/5/10/chartex" xmlns:cx5="http://schemas.microsoft.com/office/drawing/2016/5/11/chartex" xmlns:cx6="http://schemas.microsoft.com/office/drawing/2016/5/12/chartex" xmlns:cx7="http://schemas.microsoft.com/office/drawing/2016/5/13/chartex" xmlns:cx8="http://schemas.microsoft.com/office/drawing/2016/5/14/chartex" xmlns:mc="http://schemas.openxmlformats.org/markup-compatibility/2006" xmlns:aink="http://schemas.microsoft.com/office/drawing/2016/ink" xmlns:am3d="http://schemas.microsoft.com/office/drawing/2017/model3d" xmlns:o="urn:schemas-microsoft-com:office:office" xmlns:oel="http://schemas.microsoft.com/office/2019/extlst" xmlns:r="http://schemas.openxmlformats.org/officeDocument/2006/relationships" xmlns:m="http://schemas.openxmlformats.org/officeDocument/2006/math" xmlns:v="urn:schemas-microsoft-com:vml" xmlns:wp14="http://schemas.microsoft.com/office/word/2010/wordprocessingDrawing" xmlns:wp="http://schemas.openxmlformats.org/drawingml/2006/wordprocessingDrawing" xmlns:w10="urn:schemas-microsoft-com:office:word" xmlns:w="http://schemas.openxmlformats.org/wordprocessingml/2006/main" xmlns:w14="http://schemas.microsoft.com/office/word/2010/wordml" xmlns:w15="http://schemas.microsoft.com/office/word/2012/wordml" xmlns:w16cex="http://schemas.microsoft.com/office/word/2018/wordml/cex" xmlns:w16cid="http://schemas.microsoft.com/office/word/2016/wordml/cid" xmlns:w16="http://schemas.microsoft.com/office/word/2018/wordml" xmlns:w16du="http://schemas.microsoft.com/office/word/2023/wordml/word16du" xmlns:w16sdtdh="http://schemas.microsoft.com/office/word/2020/wordml/sdtdatahash" xmlns:w16sdtfl="http://schemas.microsoft.com/office/word/2024/wordml/sdtformatlock" xmlns:w16se="http://schemas.microsoft.com/office/word/2015/wordml/symex" xmlns:wpg="http://schemas.microsoft.com/office/word/2010/wordprocessingGroup" xmlns:wpi="http://schemas.microsoft.com/office/word/2010/wordprocessingInk" xmlns:wne="http://schemas.microsoft.com/office/word/2006/wordml" xmlns:wps="http://schemas.microsoft.com/office/word/2010/wordprocessingShape" mc:Ignorable="w14 w15 w16se w16cid w16 w16cex w16sdtdh w16sdtfl w16du wp14">
   <w:endnote w:type="separator" w:id="-1">
     <w:p>
       <w:pPr>
@@ -7137,7 +6985,7 @@
 </file>
 
 <file path=word/footnotes.xml><?xml version="1.0" encoding="utf-8"?>
-<w:footnotes xmlns:wpc="http://schemas.microsoft.com/office/word/2010/wordprocessingCanvas" xmlns:cx="http://schemas.microsoft.com/office/drawing/2014/chartex" xmlns:cx1="http://schemas.microsoft.com/office/drawing/2015/9/8/chartex" xmlns:cx2="http://schemas.microsoft.com/office/drawing/2015/10/21/chartex" xmlns:cx3="http://schemas.microsoft.com/office/drawing/2016/5/9/chartex" xmlns:cx4="http://schemas.microsoft.com/office/drawing/2016/5/10/chartex" xmlns:cx5="http://schemas.microsoft.com/office/drawing/2016/5/11/chartex" xmlns:cx6="http://schemas.microsoft.com/office/drawing/2016/5/12/chartex" xmlns:cx7="http://schemas.microsoft.com/office/drawing/2016/5/13/chartex" xmlns:cx8="http://schemas.microsoft.com/office/drawing/2016/5/14/chartex" xmlns:mc="http://schemas.openxmlformats.org/markup-compatibility/2006" xmlns:aink="http://schemas.microsoft.com/office/drawing/2016/ink" xmlns:am3d="http://schemas.microsoft.com/office/drawing/2017/model3d" xmlns:o="urn:schemas-microsoft-com:office:office" xmlns:oel="http://schemas.microsoft.com/office/2019/extlst" xmlns:r="http://schemas.openxmlformats.org/officeDocument/2006/relationships" xmlns:m="http://schemas.openxmlformats.org/officeDocument/2006/math" xmlns:v="urn:schemas-microsoft-com:vml" xmlns:wp14="http://schemas.microsoft.com/office/word/2010/wordprocessingDrawing" xmlns:wp="http://schemas.openxmlformats.org/drawingml/2006/wordprocessingDrawing" xmlns:w10="urn:schemas-microsoft-com:office:word" xmlns:w="http://schemas.openxmlformats.org/wordprocessingml/2006/main" xmlns:w14="http://schemas.microsoft.com/office/word/2010/wordml" xmlns:w15="http://schemas.microsoft.com/office/word/2012/wordml" xmlns:w16cex="http://schemas.microsoft.com/office/word/2018/wordml/cex" xmlns:w16cid="http://schemas.microsoft.com/office/word/2016/wordml/cid" xmlns:w16="http://schemas.microsoft.com/office/word/2018/wordml" xmlns:w16du="http://schemas.microsoft.com/office/word/2023/wordml/word16du" xmlns:w16sdtdh="http://schemas.microsoft.com/office/word/2020/wordml/sdtdatahash" xmlns:w16se="http://schemas.microsoft.com/office/word/2015/wordml/symex" xmlns:wpg="http://schemas.microsoft.com/office/word/2010/wordprocessingGroup" xmlns:wpi="http://schemas.microsoft.com/office/word/2010/wordprocessingInk" xmlns:wne="http://schemas.microsoft.com/office/word/2006/wordml" xmlns:wps="http://schemas.microsoft.com/office/word/2010/wordprocessingShape" mc:Ignorable="w14 w15 w16se w16cid w16 w16cex w16sdtdh w16du wp14">
+<w:footnotes xmlns:wpc="http://schemas.microsoft.com/office/word/2010/wordprocessingCanvas" xmlns:cx="http://schemas.microsoft.com/office/drawing/2014/chartex" xmlns:cx1="http://schemas.microsoft.com/office/drawing/2015/9/8/chartex" xmlns:cx2="http://schemas.microsoft.com/office/drawing/2015/10/21/chartex" xmlns:cx3="http://schemas.microsoft.com/office/drawing/2016/5/9/chartex" xmlns:cx4="http://schemas.microsoft.com/office/drawing/2016/5/10/chartex" xmlns:cx5="http://schemas.microsoft.com/office/drawing/2016/5/11/chartex" xmlns:cx6="http://schemas.microsoft.com/office/drawing/2016/5/12/chartex" xmlns:cx7="http://schemas.microsoft.com/office/drawing/2016/5/13/chartex" xmlns:cx8="http://schemas.microsoft.com/office/drawing/2016/5/14/chartex" xmlns:mc="http://schemas.openxmlformats.org/markup-compatibility/2006" xmlns:aink="http://schemas.microsoft.com/office/drawing/2016/ink" xmlns:am3d="http://schemas.microsoft.com/office/drawing/2017/model3d" xmlns:o="urn:schemas-microsoft-com:office:office" xmlns:oel="http://schemas.microsoft.com/office/2019/extlst" xmlns:r="http://schemas.openxmlformats.org/officeDocument/2006/relationships" xmlns:m="http://schemas.openxmlformats.org/officeDocument/2006/math" xmlns:v="urn:schemas-microsoft-com:vml" xmlns:wp14="http://schemas.microsoft.com/office/word/2010/wordprocessingDrawing" xmlns:wp="http://schemas.openxmlformats.org/drawingml/2006/wordprocessingDrawing" xmlns:w10="urn:schemas-microsoft-com:office:word" xmlns:w="http://schemas.openxmlformats.org/wordprocessingml/2006/main" xmlns:w14="http://schemas.microsoft.com/office/word/2010/wordml" xmlns:w15="http://schemas.microsoft.com/office/word/2012/wordml" xmlns:w16cex="http://schemas.microsoft.com/office/word/2018/wordml/cex" xmlns:w16cid="http://schemas.microsoft.com/office/word/2016/wordml/cid" xmlns:w16="http://schemas.microsoft.com/office/word/2018/wordml" xmlns:w16du="http://schemas.microsoft.com/office/word/2023/wordml/word16du" xmlns:w16sdtdh="http://schemas.microsoft.com/office/word/2020/wordml/sdtdatahash" xmlns:w16sdtfl="http://schemas.microsoft.com/office/word/2024/wordml/sdtformatlock" xmlns:w16se="http://schemas.microsoft.com/office/word/2015/wordml/symex" xmlns:wpg="http://schemas.microsoft.com/office/word/2010/wordprocessingGroup" xmlns:wpi="http://schemas.microsoft.com/office/word/2010/wordprocessingInk" xmlns:wne="http://schemas.microsoft.com/office/word/2006/wordml" xmlns:wps="http://schemas.microsoft.com/office/word/2010/wordprocessingShape" mc:Ignorable="w14 w15 w16se w16cid w16 w16cex w16sdtdh w16sdtfl w16du wp14">
   <w:footnote w:type="separator" w:id="-1">
     <w:p>
       <w:pPr>
@@ -7162,7 +7010,7 @@
 </file>
 
 <file path=word/header1.xml><?xml version="1.0" encoding="utf-8"?>
-<w:hdr xmlns:wpc="http://schemas.microsoft.com/office/word/2010/wordprocessingCanvas" xmlns:cx="http://schemas.microsoft.com/office/drawing/2014/chartex" xmlns:cx1="http://schemas.microsoft.com/office/drawing/2015/9/8/chartex" xmlns:cx2="http://schemas.microsoft.com/office/drawing/2015/10/21/chartex" xmlns:cx3="http://schemas.microsoft.com/office/drawing/2016/5/9/chartex" xmlns:cx4="http://schemas.microsoft.com/office/drawing/2016/5/10/chartex" xmlns:cx5="http://schemas.microsoft.com/office/drawing/2016/5/11/chartex" xmlns:cx6="http://schemas.microsoft.com/office/drawing/2016/5/12/chartex" xmlns:cx7="http://schemas.microsoft.com/office/drawing/2016/5/13/chartex" xmlns:cx8="http://schemas.microsoft.com/office/drawing/2016/5/14/chartex" xmlns:mc="http://schemas.openxmlformats.org/markup-compatibility/2006" xmlns:aink="http://schemas.microsoft.com/office/drawing/2016/ink" xmlns:am3d="http://schemas.microsoft.com/office/drawing/2017/model3d" xmlns:o="urn:schemas-microsoft-com:office:office" xmlns:oel="http://schemas.microsoft.com/office/2019/extlst" xmlns:r="http://schemas.openxmlformats.org/officeDocument/2006/relationships" xmlns:m="http://schemas.openxmlformats.org/officeDocument/2006/math" xmlns:v="urn:schemas-microsoft-com:vml" xmlns:wp14="http://schemas.microsoft.com/office/word/2010/wordprocessingDrawing" xmlns:wp="http://schemas.openxmlformats.org/drawingml/2006/wordprocessingDrawing" xmlns:w10="urn:schemas-microsoft-com:office:word" xmlns:w="http://schemas.openxmlformats.org/wordprocessingml/2006/main" xmlns:w14="http://schemas.microsoft.com/office/word/2010/wordml" xmlns:w15="http://schemas.microsoft.com/office/word/2012/wordml" xmlns:w16cex="http://schemas.microsoft.com/office/word/2018/wordml/cex" xmlns:w16cid="http://schemas.microsoft.com/office/word/2016/wordml/cid" xmlns:w16="http://schemas.microsoft.com/office/word/2018/wordml" xmlns:w16du="http://schemas.microsoft.com/office/word/2023/wordml/word16du" xmlns:w16sdtdh="http://schemas.microsoft.com/office/word/2020/wordml/sdtdatahash" xmlns:w16se="http://schemas.microsoft.com/office/word/2015/wordml/symex" xmlns:wpg="http://schemas.microsoft.com/office/word/2010/wordprocessingGroup" xmlns:wpi="http://schemas.microsoft.com/office/word/2010/wordprocessingInk" xmlns:wne="http://schemas.microsoft.com/office/word/2006/wordml" xmlns:wps="http://schemas.microsoft.com/office/word/2010/wordprocessingShape" mc:Ignorable="w14 w15 w16se w16cid w16 w16cex w16sdtdh w16du wp14">
+<w:hdr xmlns:wpc="http://schemas.microsoft.com/office/word/2010/wordprocessingCanvas" xmlns:cx="http://schemas.microsoft.com/office/drawing/2014/chartex" xmlns:cx1="http://schemas.microsoft.com/office/drawing/2015/9/8/chartex" xmlns:cx2="http://schemas.microsoft.com/office/drawing/2015/10/21/chartex" xmlns:cx3="http://schemas.microsoft.com/office/drawing/2016/5/9/chartex" xmlns:cx4="http://schemas.microsoft.com/office/drawing/2016/5/10/chartex" xmlns:cx5="http://schemas.microsoft.com/office/drawing/2016/5/11/chartex" xmlns:cx6="http://schemas.microsoft.com/office/drawing/2016/5/12/chartex" xmlns:cx7="http://schemas.microsoft.com/office/drawing/2016/5/13/chartex" xmlns:cx8="http://schemas.microsoft.com/office/drawing/2016/5/14/chartex" xmlns:mc="http://schemas.openxmlformats.org/markup-compatibility/2006" xmlns:aink="http://schemas.microsoft.com/office/drawing/2016/ink" xmlns:am3d="http://schemas.microsoft.com/office/drawing/2017/model3d" xmlns:o="urn:schemas-microsoft-com:office:office" xmlns:oel="http://schemas.microsoft.com/office/2019/extlst" xmlns:r="http://schemas.openxmlformats.org/officeDocument/2006/relationships" xmlns:m="http://schemas.openxmlformats.org/officeDocument/2006/math" xmlns:v="urn:schemas-microsoft-com:vml" xmlns:wp14="http://schemas.microsoft.com/office/word/2010/wordprocessingDrawing" xmlns:wp="http://schemas.openxmlformats.org/drawingml/2006/wordprocessingDrawing" xmlns:w10="urn:schemas-microsoft-com:office:word" xmlns:w="http://schemas.openxmlformats.org/wordprocessingml/2006/main" xmlns:w14="http://schemas.microsoft.com/office/word/2010/wordml" xmlns:w15="http://schemas.microsoft.com/office/word/2012/wordml" xmlns:w16cex="http://schemas.microsoft.com/office/word/2018/wordml/cex" xmlns:w16cid="http://schemas.microsoft.com/office/word/2016/wordml/cid" xmlns:w16="http://schemas.microsoft.com/office/word/2018/wordml" xmlns:w16du="http://schemas.microsoft.com/office/word/2023/wordml/word16du" xmlns:w16sdtdh="http://schemas.microsoft.com/office/word/2020/wordml/sdtdatahash" xmlns:w16sdtfl="http://schemas.microsoft.com/office/word/2024/wordml/sdtformatlock" xmlns:w16se="http://schemas.microsoft.com/office/word/2015/wordml/symex" xmlns:wpg="http://schemas.microsoft.com/office/word/2010/wordprocessingGroup" xmlns:wpi="http://schemas.microsoft.com/office/word/2010/wordprocessingInk" xmlns:wne="http://schemas.microsoft.com/office/word/2006/wordml" xmlns:wps="http://schemas.microsoft.com/office/word/2010/wordprocessingShape" mc:Ignorable="w14 w15 w16se w16cid w16 w16cex w16sdtdh w16sdtfl w16du wp14">
   <w:p>
     <w:pPr>
       <w:pStyle w:val="Header"/>
@@ -7189,7 +7037,7 @@
 </file>
 
 <file path=word/numbering.xml><?xml version="1.0" encoding="utf-8"?>
-<w:numbering xmlns:wpc="http://schemas.microsoft.com/office/word/2010/wordprocessingCanvas" xmlns:cx="http://schemas.microsoft.com/office/drawing/2014/chartex" xmlns:cx1="http://schemas.microsoft.com/office/drawing/2015/9/8/chartex" xmlns:cx2="http://schemas.microsoft.com/office/drawing/2015/10/21/chartex" xmlns:cx3="http://schemas.microsoft.com/office/drawing/2016/5/9/chartex" xmlns:cx4="http://schemas.microsoft.com/office/drawing/2016/5/10/chartex" xmlns:cx5="http://schemas.microsoft.com/office/drawing/2016/5/11/chartex" xmlns:cx6="http://schemas.microsoft.com/office/drawing/2016/5/12/chartex" xmlns:cx7="http://schemas.microsoft.com/office/drawing/2016/5/13/chartex" xmlns:cx8="http://schemas.microsoft.com/office/drawing/2016/5/14/chartex" xmlns:mc="http://schemas.openxmlformats.org/markup-compatibility/2006" xmlns:aink="http://schemas.microsoft.com/office/drawing/2016/ink" xmlns:am3d="http://schemas.microsoft.com/office/drawing/2017/model3d" xmlns:o="urn:schemas-microsoft-com:office:office" xmlns:oel="http://schemas.microsoft.com/office/2019/extlst" xmlns:r="http://schemas.openxmlformats.org/officeDocument/2006/relationships" xmlns:m="http://schemas.openxmlformats.org/officeDocument/2006/math" xmlns:v="urn:schemas-microsoft-com:vml" xmlns:wp14="http://schemas.microsoft.com/office/word/2010/wordprocessingDrawing" xmlns:wp="http://schemas.openxmlformats.org/drawingml/2006/wordprocessingDrawing" xmlns:w10="urn:schemas-microsoft-com:office:word" xmlns:w="http://schemas.openxmlformats.org/wordprocessingml/2006/main" xmlns:w14="http://schemas.microsoft.com/office/word/2010/wordml" xmlns:w15="http://schemas.microsoft.com/office/word/2012/wordml" xmlns:w16cex="http://schemas.microsoft.com/office/word/2018/wordml/cex" xmlns:w16cid="http://schemas.microsoft.com/office/word/2016/wordml/cid" xmlns:w16="http://schemas.microsoft.com/office/word/2018/wordml" xmlns:w16du="http://schemas.microsoft.com/office/word/2023/wordml/word16du" xmlns:w16sdtdh="http://schemas.microsoft.com/office/word/2020/wordml/sdtdatahash" xmlns:w16se="http://schemas.microsoft.com/office/word/2015/wordml/symex" xmlns:wpg="http://schemas.microsoft.com/office/word/2010/wordprocessingGroup" xmlns:wpi="http://schemas.microsoft.com/office/word/2010/wordprocessingInk" xmlns:wne="http://schemas.microsoft.com/office/word/2006/wordml" xmlns:wps="http://schemas.microsoft.com/office/word/2010/wordprocessingShape" mc:Ignorable="w14 w15 w16se w16cid w16 w16cex w16sdtdh w16du wp14">
+<w:numbering xmlns:wpc="http://schemas.microsoft.com/office/word/2010/wordprocessingCanvas" xmlns:cx="http://schemas.microsoft.com/office/drawing/2014/chartex" xmlns:cx1="http://schemas.microsoft.com/office/drawing/2015/9/8/chartex" xmlns:cx2="http://schemas.microsoft.com/office/drawing/2015/10/21/chartex" xmlns:cx3="http://schemas.microsoft.com/office/drawing/2016/5/9/chartex" xmlns:cx4="http://schemas.microsoft.com/office/drawing/2016/5/10/chartex" xmlns:cx5="http://schemas.microsoft.com/office/drawing/2016/5/11/chartex" xmlns:cx6="http://schemas.microsoft.com/office/drawing/2016/5/12/chartex" xmlns:cx7="http://schemas.microsoft.com/office/drawing/2016/5/13/chartex" xmlns:cx8="http://schemas.microsoft.com/office/drawing/2016/5/14/chartex" xmlns:mc="http://schemas.openxmlformats.org/markup-compatibility/2006" xmlns:aink="http://schemas.microsoft.com/office/drawing/2016/ink" xmlns:am3d="http://schemas.microsoft.com/office/drawing/2017/model3d" xmlns:o="urn:schemas-microsoft-com:office:office" xmlns:oel="http://schemas.microsoft.com/office/2019/extlst" xmlns:r="http://schemas.openxmlformats.org/officeDocument/2006/relationships" xmlns:m="http://schemas.openxmlformats.org/officeDocument/2006/math" xmlns:v="urn:schemas-microsoft-com:vml" xmlns:wp14="http://schemas.microsoft.com/office/word/2010/wordprocessingDrawing" xmlns:wp="http://schemas.openxmlformats.org/drawingml/2006/wordprocessingDrawing" xmlns:w10="urn:schemas-microsoft-com:office:word" xmlns:w="http://schemas.openxmlformats.org/wordprocessingml/2006/main" xmlns:w14="http://schemas.microsoft.com/office/word/2010/wordml" xmlns:w15="http://schemas.microsoft.com/office/word/2012/wordml" xmlns:w16cex="http://schemas.microsoft.com/office/word/2018/wordml/cex" xmlns:w16cid="http://schemas.microsoft.com/office/word/2016/wordml/cid" xmlns:w16="http://schemas.microsoft.com/office/word/2018/wordml" xmlns:w16du="http://schemas.microsoft.com/office/word/2023/wordml/word16du" xmlns:w16sdtdh="http://schemas.microsoft.com/office/word/2020/wordml/sdtdatahash" xmlns:w16sdtfl="http://schemas.microsoft.com/office/word/2024/wordml/sdtformatlock" xmlns:w16se="http://schemas.microsoft.com/office/word/2015/wordml/symex" xmlns:wpg="http://schemas.microsoft.com/office/word/2010/wordprocessingGroup" xmlns:wpi="http://schemas.microsoft.com/office/word/2010/wordprocessingInk" xmlns:wne="http://schemas.microsoft.com/office/word/2006/wordml" xmlns:wps="http://schemas.microsoft.com/office/word/2010/wordprocessingShape" mc:Ignorable="w14 w15 w16se w16cid w16 w16cex w16sdtdh w16sdtfl w16du wp14">
   <w:abstractNum w:abstractNumId="0" w15:restartNumberingAfterBreak="0">
     <w:nsid w:val="11953323"/>
     <w:multiLevelType w:val="hybridMultilevel"/>
@@ -7310,7 +7158,7 @@
 </file>
 
 <file path=word/styles.xml><?xml version="1.0" encoding="utf-8"?>
-<w:styles xmlns:mc="http://schemas.openxmlformats.org/markup-compatibility/2006" xmlns:r="http://schemas.openxmlformats.org/officeDocument/2006/relationships" xmlns:w="http://schemas.openxmlformats.org/wordprocessingml/2006/main" xmlns:w14="http://schemas.microsoft.com/office/word/2010/wordml" xmlns:w15="http://schemas.microsoft.com/office/word/2012/wordml" xmlns:w16cex="http://schemas.microsoft.com/office/word/2018/wordml/cex" xmlns:w16cid="http://schemas.microsoft.com/office/word/2016/wordml/cid" xmlns:w16="http://schemas.microsoft.com/office/word/2018/wordml" xmlns:w16du="http://schemas.microsoft.com/office/word/2023/wordml/word16du" xmlns:w16sdtdh="http://schemas.microsoft.com/office/word/2020/wordml/sdtdatahash" xmlns:w16se="http://schemas.microsoft.com/office/word/2015/wordml/symex" mc:Ignorable="w14 w15 w16se w16cid w16 w16cex w16sdtdh w16du">
+<w:styles xmlns:mc="http://schemas.openxmlformats.org/markup-compatibility/2006" xmlns:r="http://schemas.openxmlformats.org/officeDocument/2006/relationships" xmlns:w="http://schemas.openxmlformats.org/wordprocessingml/2006/main" xmlns:w14="http://schemas.microsoft.com/office/word/2010/wordml" xmlns:w15="http://schemas.microsoft.com/office/word/2012/wordml" xmlns:w16cex="http://schemas.microsoft.com/office/word/2018/wordml/cex" xmlns:w16cid="http://schemas.microsoft.com/office/word/2016/wordml/cid" xmlns:w16="http://schemas.microsoft.com/office/word/2018/wordml" xmlns:w16du="http://schemas.microsoft.com/office/word/2023/wordml/word16du" xmlns:w16sdtdh="http://schemas.microsoft.com/office/word/2020/wordml/sdtdatahash" xmlns:w16sdtfl="http://schemas.microsoft.com/office/word/2024/wordml/sdtformatlock" xmlns:w16se="http://schemas.microsoft.com/office/word/2015/wordml/symex" mc:Ignorable="w14 w15 w16se w16cid w16 w16cex w16sdtdh w16sdtfl w16du">
   <w:docDefaults>
     <w:rPrDefault>
       <w:rPr>

</xml_diff>

<commit_message>
Refactor hotkeys and remove unused modes; add app automation and time announcement features
</commit_message>
<xml_diff>
--- a/docs/g502x_mapping_v2.docx
+++ b/docs/g502x_mapping_v2.docx
@@ -13,13 +13,13 @@
         <mc:AlternateContent>
           <mc:Choice Requires="wps">
             <w:drawing>
-              <wp:anchor distT="0" distB="0" distL="114300" distR="114300" simplePos="0" relativeHeight="251637760" behindDoc="0" locked="0" layoutInCell="1" allowOverlap="1" wp14:anchorId="6B66FD4F" wp14:editId="48EB9949">
+              <wp:anchor distT="0" distB="0" distL="114300" distR="114300" simplePos="0" relativeHeight="251637760" behindDoc="0" locked="0" layoutInCell="1" allowOverlap="1" wp14:anchorId="6B66FD4F" wp14:editId="4AE56EAA">
                 <wp:simplePos x="0" y="0"/>
                 <wp:positionH relativeFrom="column">
-                  <wp:posOffset>1256339</wp:posOffset>
+                  <wp:posOffset>1424305</wp:posOffset>
                 </wp:positionH>
                 <wp:positionV relativeFrom="paragraph">
-                  <wp:posOffset>-234363</wp:posOffset>
+                  <wp:posOffset>-132334</wp:posOffset>
                 </wp:positionV>
                 <wp:extent cx="6521704" cy="852928"/>
                 <wp:effectExtent l="0" t="0" r="0" b="4445"/>
@@ -176,7 +176,7 @@
                 <v:stroke joinstyle="miter"/>
                 <v:path gradientshapeok="t" o:connecttype="rect"/>
               </v:shapetype>
-              <v:shape id="Title" o:spid="_x0000_s1026" type="#_x0000_t202" style="position:absolute;left:0;text-align:left;margin-left:98.9pt;margin-top:-18.45pt;width:513.5pt;height:67.15pt;z-index:251637760;visibility:visible;mso-wrap-style:square;mso-width-percent:0;mso-height-percent:0;mso-wrap-distance-left:9pt;mso-wrap-distance-top:0;mso-wrap-distance-right:9pt;mso-wrap-distance-bottom:0;mso-position-horizontal:absolute;mso-position-horizontal-relative:text;mso-position-vertical:absolute;mso-position-vertical-relative:text;mso-width-percent:0;mso-height-percent:0;mso-width-relative:margin;mso-height-relative:margin;v-text-anchor:top" o:gfxdata="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" filled="f" stroked="f">
+              <v:shape id="Title" o:spid="_x0000_s1026" type="#_x0000_t202" style="position:absolute;left:0;text-align:left;margin-left:112.15pt;margin-top:-10.4pt;width:513.5pt;height:67.15pt;z-index:251637760;visibility:visible;mso-wrap-style:square;mso-width-percent:0;mso-height-percent:0;mso-wrap-distance-left:9pt;mso-wrap-distance-top:0;mso-wrap-distance-right:9pt;mso-wrap-distance-bottom:0;mso-position-horizontal:absolute;mso-position-horizontal-relative:text;mso-position-vertical:absolute;mso-position-vertical-relative:text;mso-width-percent:0;mso-height-percent:0;mso-width-relative:margin;mso-height-relative:margin;v-text-anchor:top" o:gfxdata="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" filled="f" stroked="f">
                 <v:textbox>
                   <w:txbxContent>
                     <w:p>
@@ -300,7 +300,7 @@
         <mc:AlternateContent>
           <mc:Choice Requires="wps">
             <w:drawing>
-              <wp:anchor distT="0" distB="0" distL="114300" distR="114300" simplePos="0" relativeHeight="251790399" behindDoc="0" locked="0" layoutInCell="1" allowOverlap="1" wp14:anchorId="77D60C54" wp14:editId="38CC0BFA">
+              <wp:anchor distT="0" distB="0" distL="114300" distR="114300" simplePos="0" relativeHeight="251790399" behindDoc="0" locked="0" layoutInCell="1" allowOverlap="1" wp14:anchorId="77D60C54" wp14:editId="2E372ABE">
                 <wp:simplePos x="0" y="0"/>
                 <wp:positionH relativeFrom="column">
                   <wp:posOffset>7260618</wp:posOffset>
@@ -614,7 +614,7 @@
         <mc:AlternateContent>
           <mc:Choice Requires="wps">
             <w:drawing>
-              <wp:anchor distT="0" distB="0" distL="114300" distR="114300" simplePos="0" relativeHeight="251636735" behindDoc="0" locked="0" layoutInCell="1" allowOverlap="1" wp14:anchorId="5327296B" wp14:editId="16DC13D6">
+              <wp:anchor distT="0" distB="0" distL="114300" distR="114300" simplePos="0" relativeHeight="251636735" behindDoc="0" locked="0" layoutInCell="1" allowOverlap="1" wp14:anchorId="5327296B" wp14:editId="5C128E4B">
                 <wp:simplePos x="0" y="0"/>
                 <wp:positionH relativeFrom="column">
                   <wp:posOffset>2780538</wp:posOffset>
@@ -990,147 +990,18 @@
           <w:noProof/>
         </w:rPr>
         <mc:AlternateContent>
-          <mc:Choice Requires="wps">
+          <mc:Choice Requires="wpg">
             <w:drawing>
-              <wp:anchor distT="0" distB="0" distL="114300" distR="114300" simplePos="0" relativeHeight="251792447" behindDoc="0" locked="0" layoutInCell="1" allowOverlap="1" wp14:anchorId="01E6785A" wp14:editId="4127587E">
+              <wp:anchor distT="0" distB="0" distL="114300" distR="114300" simplePos="0" relativeHeight="251737343" behindDoc="0" locked="0" layoutInCell="1" allowOverlap="1" wp14:anchorId="67302DF0" wp14:editId="7B638A05">
                 <wp:simplePos x="0" y="0"/>
                 <wp:positionH relativeFrom="column">
-                  <wp:posOffset>7720330</wp:posOffset>
+                  <wp:posOffset>1986077</wp:posOffset>
                 </wp:positionH>
                 <wp:positionV relativeFrom="paragraph">
-                  <wp:posOffset>472440</wp:posOffset>
+                  <wp:posOffset>287325</wp:posOffset>
                 </wp:positionV>
-                <wp:extent cx="707390" cy="495935"/>
-                <wp:effectExtent l="19050" t="19050" r="16510" b="18415"/>
-                <wp:wrapNone/>
-                <wp:docPr id="1753804704" name="Text Box 61"/>
-                <wp:cNvGraphicFramePr/>
-                <a:graphic xmlns:a="http://schemas.openxmlformats.org/drawingml/2006/main">
-                  <a:graphicData uri="http://schemas.microsoft.com/office/word/2010/wordprocessingShape">
-                    <wps:wsp>
-                      <wps:cNvSpPr txBox="1"/>
-                      <wps:spPr>
-                        <a:xfrm>
-                          <a:off x="0" y="0"/>
-                          <a:ext cx="707390" cy="495935"/>
-                        </a:xfrm>
-                        <a:prstGeom prst="roundRect">
-                          <a:avLst>
-                            <a:gd name="adj" fmla="val 27016"/>
-                          </a:avLst>
-                        </a:prstGeom>
-                        <a:solidFill>
-                          <a:schemeClr val="lt1"/>
-                        </a:solidFill>
-                        <a:ln w="28575">
-                          <a:solidFill>
-                            <a:schemeClr val="bg2">
-                              <a:lumMod val="25000"/>
-                            </a:schemeClr>
-                          </a:solidFill>
-                        </a:ln>
-                      </wps:spPr>
-                      <wps:txbx>
-                        <w:txbxContent>
-                          <w:p>
-                            <w:pPr>
-                              <w:spacing w:after="0" w:line="240" w:lineRule="auto"/>
-                              <w:jc w:val="center"/>
-                              <w:rPr>
-                                <w:rFonts w:ascii="UbuntuSans NF" w:hAnsi="UbuntuSans NF" w:cs="Noto Sans"/>
-                                <w:b/>
-                                <w:bCs/>
-                                <w:color w:val="3A3A3A" w:themeColor="background2" w:themeShade="40"/>
-                                <w:sz w:val="36"/>
-                                <w:szCs w:val="36"/>
-                              </w:rPr>
-                            </w:pPr>
-                            <w:r>
-                              <w:rPr>
-                                <w:rFonts w:ascii="UbuntuSans NF" w:hAnsi="UbuntuSans NF" w:cs="Noto Sans"/>
-                                <w:b/>
-                                <w:bCs/>
-                                <w:color w:val="3A3A3A" w:themeColor="background2" w:themeShade="40"/>
-                                <w:sz w:val="36"/>
-                                <w:szCs w:val="36"/>
-                              </w:rPr>
-                              <w:t>F17</w:t>
-                            </w:r>
-                          </w:p>
-                        </w:txbxContent>
-                      </wps:txbx>
-                      <wps:bodyPr rot="0" spcFirstLastPara="0" vertOverflow="overflow" horzOverflow="overflow" vert="horz" wrap="square" lIns="91440" tIns="45720" rIns="91440" bIns="45720" numCol="1" spcCol="0" rtlCol="0" fromWordArt="0" anchor="ctr" anchorCtr="0" forceAA="0" compatLnSpc="1">
-                        <a:prstTxWarp prst="textNoShape">
-                          <a:avLst/>
-                        </a:prstTxWarp>
-                        <a:noAutofit/>
-                      </wps:bodyPr>
-                    </wps:wsp>
-                  </a:graphicData>
-                </a:graphic>
-                <wp14:sizeRelH relativeFrom="margin">
-                  <wp14:pctWidth>0</wp14:pctWidth>
-                </wp14:sizeRelH>
-                <wp14:sizeRelV relativeFrom="margin">
-                  <wp14:pctHeight>0</wp14:pctHeight>
-                </wp14:sizeRelV>
-              </wp:anchor>
-            </w:drawing>
-          </mc:Choice>
-          <mc:Fallback>
-            <w:pict>
-              <v:roundrect w14:anchorId="01E6785A" id="_x0000_s1030" style="position:absolute;margin-left:607.9pt;margin-top:37.2pt;width:55.7pt;height:39.05pt;z-index:251792447;visibility:visible;mso-wrap-style:square;mso-width-percent:0;mso-height-percent:0;mso-wrap-distance-left:9pt;mso-wrap-distance-top:0;mso-wrap-distance-right:9pt;mso-wrap-distance-bottom:0;mso-position-horizontal:absolute;mso-position-horizontal-relative:text;mso-position-vertical:absolute;mso-position-vertical-relative:text;mso-width-percent:0;mso-height-percent:0;mso-width-relative:margin;mso-height-relative:margin;v-text-anchor:middle" arcsize="17704f" o:gfxdata="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" fillcolor="white [3201]" strokecolor="#393939 [814]" strokeweight="2.25pt">
-                <v:textbox>
-                  <w:txbxContent>
-                    <w:p>
-                      <w:pPr>
-                        <w:spacing w:after="0" w:line="240" w:lineRule="auto"/>
-                        <w:jc w:val="center"/>
-                        <w:rPr>
-                          <w:rFonts w:ascii="UbuntuSans NF" w:hAnsi="UbuntuSans NF" w:cs="Noto Sans"/>
-                          <w:b/>
-                          <w:bCs/>
-                          <w:color w:val="3A3A3A" w:themeColor="background2" w:themeShade="40"/>
-                          <w:sz w:val="36"/>
-                          <w:szCs w:val="36"/>
-                        </w:rPr>
-                      </w:pPr>
-                      <w:r>
-                        <w:rPr>
-                          <w:rFonts w:ascii="UbuntuSans NF" w:hAnsi="UbuntuSans NF" w:cs="Noto Sans"/>
-                          <w:b/>
-                          <w:bCs/>
-                          <w:color w:val="3A3A3A" w:themeColor="background2" w:themeShade="40"/>
-                          <w:sz w:val="36"/>
-                          <w:szCs w:val="36"/>
-                        </w:rPr>
-                        <w:t>F17</w:t>
-                      </w:r>
-                    </w:p>
-                  </w:txbxContent>
-                </v:textbox>
-              </v:roundrect>
-            </w:pict>
-          </mc:Fallback>
-        </mc:AlternateContent>
-      </w:r>
-      <w:r>
-        <w:rPr>
-          <w:noProof/>
-        </w:rPr>
-        <mc:AlternateContent>
-          <mc:Choice Requires="wpg">
-            <w:drawing>
-              <wp:anchor distT="0" distB="0" distL="114300" distR="114300" simplePos="0" relativeHeight="251737343" behindDoc="0" locked="0" layoutInCell="1" allowOverlap="1" wp14:anchorId="67302DF0" wp14:editId="2209DE0F">
-                <wp:simplePos x="0" y="0"/>
-                <wp:positionH relativeFrom="column">
-                  <wp:posOffset>1987909</wp:posOffset>
-                </wp:positionH>
-                <wp:positionV relativeFrom="paragraph">
-                  <wp:posOffset>288290</wp:posOffset>
-                </wp:positionV>
-                <wp:extent cx="1538605" cy="1616075"/>
-                <wp:effectExtent l="0" t="57150" r="99695" b="79375"/>
+                <wp:extent cx="1538605" cy="1552242"/>
+                <wp:effectExtent l="0" t="57150" r="99695" b="86360"/>
                 <wp:wrapNone/>
                 <wp:docPr id="882797476" name="Line"/>
                 <wp:cNvGraphicFramePr/>
@@ -1141,7 +1012,7 @@
                       <wpg:grpSpPr>
                         <a:xfrm>
                           <a:off x="0" y="0"/>
-                          <a:ext cx="1538605" cy="1616075"/>
+                          <a:ext cx="1538605" cy="1552242"/>
                           <a:chOff x="0" y="0"/>
                           <a:chExt cx="1173736" cy="1616337"/>
                         </a:xfrm>
@@ -1268,7 +1139,7 @@
           </mc:Choice>
           <mc:Fallback>
             <w:pict>
-              <v:group w14:anchorId="1795C13D" id="Line" o:spid="_x0000_s1026" style="position:absolute;margin-left:156.55pt;margin-top:22.7pt;width:121.15pt;height:127.25pt;z-index:251737343;mso-width-relative:margin;mso-height-relative:margin" coordsize="11737,16163" o:gfxdata="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">
+              <v:group w14:anchorId="05EFF049" id="Line" o:spid="_x0000_s1026" style="position:absolute;margin-left:156.4pt;margin-top:22.6pt;width:121.15pt;height:122.2pt;z-index:251737343;mso-width-relative:margin;mso-height-relative:margin" coordsize="11737,16163" o:gfxdata="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">
                 <v:line id="Straight Connector 17" o:spid="_x0000_s1027" style="position:absolute;visibility:visible;mso-wrap-style:square" from="79,0" to="11737,0" o:connectortype="straight" o:gfxdata="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" strokecolor="#7030a0" strokeweight="1.5pt">
                   <v:stroke startarrowwidth="wide" startarrowlength="long" endarrow="oval" endarrowwidth="wide" endarrowlength="long" joinstyle="bevel" endcap="round"/>
                 </v:line>
@@ -1283,6 +1154,135 @@
                   <v:stroke startarrowwidth="wide" startarrowlength="long" endarrowwidth="wide" endarrowlength="long" joinstyle="bevel" endcap="round"/>
                 </v:line>
               </v:group>
+            </w:pict>
+          </mc:Fallback>
+        </mc:AlternateContent>
+      </w:r>
+      <w:r>
+        <w:rPr>
+          <w:noProof/>
+        </w:rPr>
+        <mc:AlternateContent>
+          <mc:Choice Requires="wps">
+            <w:drawing>
+              <wp:anchor distT="0" distB="0" distL="114300" distR="114300" simplePos="0" relativeHeight="251792447" behindDoc="0" locked="0" layoutInCell="1" allowOverlap="1" wp14:anchorId="01E6785A" wp14:editId="5A97E310">
+                <wp:simplePos x="0" y="0"/>
+                <wp:positionH relativeFrom="column">
+                  <wp:posOffset>7720330</wp:posOffset>
+                </wp:positionH>
+                <wp:positionV relativeFrom="paragraph">
+                  <wp:posOffset>472440</wp:posOffset>
+                </wp:positionV>
+                <wp:extent cx="707390" cy="495935"/>
+                <wp:effectExtent l="19050" t="19050" r="16510" b="18415"/>
+                <wp:wrapNone/>
+                <wp:docPr id="1753804704" name="Text Box 61"/>
+                <wp:cNvGraphicFramePr/>
+                <a:graphic xmlns:a="http://schemas.openxmlformats.org/drawingml/2006/main">
+                  <a:graphicData uri="http://schemas.microsoft.com/office/word/2010/wordprocessingShape">
+                    <wps:wsp>
+                      <wps:cNvSpPr txBox="1"/>
+                      <wps:spPr>
+                        <a:xfrm>
+                          <a:off x="0" y="0"/>
+                          <a:ext cx="707390" cy="495935"/>
+                        </a:xfrm>
+                        <a:prstGeom prst="roundRect">
+                          <a:avLst>
+                            <a:gd name="adj" fmla="val 27016"/>
+                          </a:avLst>
+                        </a:prstGeom>
+                        <a:solidFill>
+                          <a:schemeClr val="lt1"/>
+                        </a:solidFill>
+                        <a:ln w="28575">
+                          <a:solidFill>
+                            <a:schemeClr val="bg2">
+                              <a:lumMod val="25000"/>
+                            </a:schemeClr>
+                          </a:solidFill>
+                        </a:ln>
+                      </wps:spPr>
+                      <wps:txbx>
+                        <w:txbxContent>
+                          <w:p>
+                            <w:pPr>
+                              <w:spacing w:after="0" w:line="240" w:lineRule="auto"/>
+                              <w:jc w:val="center"/>
+                              <w:rPr>
+                                <w:rFonts w:ascii="UbuntuSans NF" w:hAnsi="UbuntuSans NF" w:cs="Noto Sans"/>
+                                <w:b/>
+                                <w:bCs/>
+                                <w:color w:val="3A3A3A" w:themeColor="background2" w:themeShade="40"/>
+                                <w:sz w:val="36"/>
+                                <w:szCs w:val="36"/>
+                              </w:rPr>
+                            </w:pPr>
+                            <w:r>
+                              <w:rPr>
+                                <w:rFonts w:ascii="UbuntuSans NF" w:hAnsi="UbuntuSans NF" w:cs="Noto Sans"/>
+                                <w:b/>
+                                <w:bCs/>
+                                <w:color w:val="3A3A3A" w:themeColor="background2" w:themeShade="40"/>
+                                <w:sz w:val="36"/>
+                                <w:szCs w:val="36"/>
+                              </w:rPr>
+                              <w:t>F17</w:t>
+                            </w:r>
+                          </w:p>
+                        </w:txbxContent>
+                      </wps:txbx>
+                      <wps:bodyPr rot="0" spcFirstLastPara="0" vertOverflow="overflow" horzOverflow="overflow" vert="horz" wrap="square" lIns="91440" tIns="45720" rIns="91440" bIns="45720" numCol="1" spcCol="0" rtlCol="0" fromWordArt="0" anchor="ctr" anchorCtr="0" forceAA="0" compatLnSpc="1">
+                        <a:prstTxWarp prst="textNoShape">
+                          <a:avLst/>
+                        </a:prstTxWarp>
+                        <a:noAutofit/>
+                      </wps:bodyPr>
+                    </wps:wsp>
+                  </a:graphicData>
+                </a:graphic>
+                <wp14:sizeRelH relativeFrom="margin">
+                  <wp14:pctWidth>0</wp14:pctWidth>
+                </wp14:sizeRelH>
+                <wp14:sizeRelV relativeFrom="margin">
+                  <wp14:pctHeight>0</wp14:pctHeight>
+                </wp14:sizeRelV>
+              </wp:anchor>
+            </w:drawing>
+          </mc:Choice>
+          <mc:Fallback>
+            <w:pict>
+              <v:roundrect w14:anchorId="01E6785A" id="_x0000_s1030" style="position:absolute;margin-left:607.9pt;margin-top:37.2pt;width:55.7pt;height:39.05pt;z-index:251792447;visibility:visible;mso-wrap-style:square;mso-width-percent:0;mso-height-percent:0;mso-wrap-distance-left:9pt;mso-wrap-distance-top:0;mso-wrap-distance-right:9pt;mso-wrap-distance-bottom:0;mso-position-horizontal:absolute;mso-position-horizontal-relative:text;mso-position-vertical:absolute;mso-position-vertical-relative:text;mso-width-percent:0;mso-height-percent:0;mso-width-relative:margin;mso-height-relative:margin;v-text-anchor:middle" arcsize="17704f" o:gfxdata="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" fillcolor="white [3201]" strokecolor="#393939 [814]" strokeweight="2.25pt">
+                <v:textbox>
+                  <w:txbxContent>
+                    <w:p>
+                      <w:pPr>
+                        <w:spacing w:after="0" w:line="240" w:lineRule="auto"/>
+                        <w:jc w:val="center"/>
+                        <w:rPr>
+                          <w:rFonts w:ascii="UbuntuSans NF" w:hAnsi="UbuntuSans NF" w:cs="Noto Sans"/>
+                          <w:b/>
+                          <w:bCs/>
+                          <w:color w:val="3A3A3A" w:themeColor="background2" w:themeShade="40"/>
+                          <w:sz w:val="36"/>
+                          <w:szCs w:val="36"/>
+                        </w:rPr>
+                      </w:pPr>
+                      <w:r>
+                        <w:rPr>
+                          <w:rFonts w:ascii="UbuntuSans NF" w:hAnsi="UbuntuSans NF" w:cs="Noto Sans"/>
+                          <w:b/>
+                          <w:bCs/>
+                          <w:color w:val="3A3A3A" w:themeColor="background2" w:themeShade="40"/>
+                          <w:sz w:val="36"/>
+                          <w:szCs w:val="36"/>
+                        </w:rPr>
+                        <w:t>F17</w:t>
+                      </w:r>
+                    </w:p>
+                  </w:txbxContent>
+                </v:textbox>
+              </v:roundrect>
             </w:pict>
           </mc:Fallback>
         </mc:AlternateContent>
@@ -1483,7 +1483,7 @@
           </mc:Choice>
           <mc:Fallback>
             <w:pict>
-              <v:group w14:anchorId="18FBC974" id="Line" o:spid="_x0000_s1026" style="position:absolute;margin-left:487.55pt;margin-top:23.85pt;width:133.45pt;height:159.5pt;flip:x;z-index:251731968;mso-width-relative:margin;mso-height-relative:margin" coordsize="17145,6738" o:gfxdata="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">
+              <v:group w14:anchorId="18C68BA7" id="Line" o:spid="_x0000_s1026" style="position:absolute;margin-left:487.55pt;margin-top:23.85pt;width:133.45pt;height:159.5pt;flip:x;z-index:251731968;mso-width-relative:margin;mso-height-relative:margin" coordsize="17145,6738" o:gfxdata="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">
                 <v:shape id="Straight Arrow Connector 12" o:spid="_x0000_s1027" type="#_x0000_t32" style="position:absolute;left:11434;width:5711;height:6738;visibility:visible;mso-wrap-style:square" o:connectortype="straight" o:gfxdata="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" strokecolor="#c00000" strokeweight="1.5pt">
                   <v:stroke startarrowwidth="wide" startarrowlength="long" endarrow="oval" endarrowwidth="wide" endarrowlength="long" joinstyle="bevel" endcap="round"/>
                 </v:shape>
@@ -1608,7 +1608,7 @@
           </mc:Choice>
           <mc:Fallback>
             <w:pict>
-              <v:group w14:anchorId="50508FAE" id="G502X" o:spid="_x0000_s1026" style="position:absolute;margin-left:82.75pt;margin-top:69.9pt;width:512.75pt;height:301.1pt;z-index:251658240" coordsize="65122,38240" o:gfxdata="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">
+              <v:group w14:anchorId="16042FB8" id="G502X" o:spid="_x0000_s1026" style="position:absolute;margin-left:82.75pt;margin-top:69.9pt;width:512.75pt;height:301.1pt;z-index:251658240" coordsize="65122,38240" o:gfxdata="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">
                 <v:shapetype id="_x0000_t75" coordsize="21600,21600" o:spt="75" o:preferrelative="t" path="m@4@5l@4@11@9@11@9@5xe" filled="f" stroked="f">
                   <v:stroke joinstyle="miter"/>
                   <v:formulas>
@@ -1761,7 +1761,7 @@
           </mc:Choice>
           <mc:Fallback>
             <w:pict>
-              <v:group w14:anchorId="50707C64" id="Group 18" o:spid="_x0000_s1026" style="position:absolute;margin-left:38.75pt;margin-top:50.7pt;width:131.35pt;height:72.05pt;z-index:251673600;mso-width-relative:margin;mso-height-relative:margin" coordsize="17145,6738" o:gfxdata="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">
+              <v:group w14:anchorId="1E348520" id="Group 18" o:spid="_x0000_s1026" style="position:absolute;margin-left:38.75pt;margin-top:50.7pt;width:131.35pt;height:72.05pt;z-index:251673600;mso-width-relative:margin;mso-height-relative:margin" coordsize="17145,6738" o:gfxdata="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">
                 <v:shape id="Straight Arrow Connector 12" o:spid="_x0000_s1027" type="#_x0000_t32" style="position:absolute;left:11434;width:5711;height:6738;visibility:visible;mso-wrap-style:square" o:connectortype="straight" o:gfxdata="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" strokecolor="#77206d [2408]" strokeweight="1.5pt">
                   <v:stroke startarrowwidth="wide" startarrowlength="long" endarrow="oval" endarrowwidth="wide" endarrowlength="long" joinstyle="bevel" endcap="round"/>
                 </v:shape>
@@ -1788,7 +1788,7 @@
         <mc:AlternateContent>
           <mc:Choice Requires="wps">
             <w:drawing>
-              <wp:anchor distT="0" distB="0" distL="114300" distR="114300" simplePos="0" relativeHeight="251783231" behindDoc="0" locked="0" layoutInCell="1" allowOverlap="1" wp14:anchorId="4E299B05" wp14:editId="54209488">
+              <wp:anchor distT="0" distB="0" distL="114300" distR="114300" simplePos="0" relativeHeight="251783231" behindDoc="0" locked="0" layoutInCell="1" allowOverlap="1" wp14:anchorId="4E299B05" wp14:editId="5265CD62">
                 <wp:simplePos x="0" y="0"/>
                 <wp:positionH relativeFrom="column">
                   <wp:posOffset>3857498</wp:posOffset>
@@ -3526,6 +3526,140 @@
         <mc:AlternateContent>
           <mc:Choice Requires="wpg">
             <w:drawing>
+              <wp:anchor distT="0" distB="0" distL="114300" distR="114300" simplePos="0" relativeHeight="251717632" behindDoc="0" locked="0" layoutInCell="1" allowOverlap="1" wp14:anchorId="7A7499D4" wp14:editId="6FF71051">
+                <wp:simplePos x="0" y="0"/>
+                <wp:positionH relativeFrom="column">
+                  <wp:posOffset>346100</wp:posOffset>
+                </wp:positionH>
+                <wp:positionV relativeFrom="paragraph">
+                  <wp:posOffset>488009</wp:posOffset>
+                </wp:positionV>
+                <wp:extent cx="2274570" cy="584175"/>
+                <wp:effectExtent l="57150" t="57150" r="87630" b="83185"/>
+                <wp:wrapNone/>
+                <wp:docPr id="875461730" name="Line"/>
+                <wp:cNvGraphicFramePr/>
+                <a:graphic xmlns:a="http://schemas.openxmlformats.org/drawingml/2006/main">
+                  <a:graphicData uri="http://schemas.microsoft.com/office/word/2010/wordprocessingGroup">
+                    <wpg:wgp>
+                      <wpg:cNvGrpSpPr/>
+                      <wpg:grpSpPr>
+                        <a:xfrm flipV="1">
+                          <a:off x="0" y="0"/>
+                          <a:ext cx="2274570" cy="584175"/>
+                          <a:chOff x="0" y="0"/>
+                          <a:chExt cx="1714555" cy="673873"/>
+                        </a:xfrm>
+                      </wpg:grpSpPr>
+                      <wps:wsp>
+                        <wps:cNvPr id="1087216767" name="Straight Arrow Connector 12"/>
+                        <wps:cNvCnPr/>
+                        <wps:spPr>
+                          <a:xfrm>
+                            <a:off x="1143497" y="0"/>
+                            <a:ext cx="571058" cy="673873"/>
+                          </a:xfrm>
+                          <a:prstGeom prst="straightConnector1">
+                            <a:avLst/>
+                          </a:prstGeom>
+                          <a:ln cap="rnd" cmpd="sng">
+                            <a:solidFill>
+                              <a:schemeClr val="accent6">
+                                <a:lumMod val="75000"/>
+                              </a:schemeClr>
+                            </a:solidFill>
+                            <a:bevel/>
+                            <a:headEnd type="none" w="lg" len="lg"/>
+                            <a:tailEnd type="oval" w="lg" len="lg"/>
+                          </a:ln>
+                        </wps:spPr>
+                        <wps:style>
+                          <a:lnRef idx="2">
+                            <a:schemeClr val="accent1"/>
+                          </a:lnRef>
+                          <a:fillRef idx="0">
+                            <a:schemeClr val="accent1"/>
+                          </a:fillRef>
+                          <a:effectRef idx="1">
+                            <a:schemeClr val="accent1"/>
+                          </a:effectRef>
+                          <a:fontRef idx="minor">
+                            <a:schemeClr val="tx1"/>
+                          </a:fontRef>
+                        </wps:style>
+                        <wps:bodyPr/>
+                      </wps:wsp>
+                      <wps:wsp>
+                        <wps:cNvPr id="469796560" name="Straight Connector 17"/>
+                        <wps:cNvCnPr/>
+                        <wps:spPr>
+                          <a:xfrm flipH="1">
+                            <a:off x="0" y="1491"/>
+                            <a:ext cx="1146976" cy="0"/>
+                          </a:xfrm>
+                          <a:prstGeom prst="line">
+                            <a:avLst/>
+                          </a:prstGeom>
+                          <a:ln cap="rnd" cmpd="sng">
+                            <a:solidFill>
+                              <a:schemeClr val="accent6">
+                                <a:lumMod val="75000"/>
+                              </a:schemeClr>
+                            </a:solidFill>
+                            <a:bevel/>
+                            <a:headEnd type="none" w="lg" len="lg"/>
+                            <a:tailEnd type="oval" w="lg" len="lg"/>
+                          </a:ln>
+                        </wps:spPr>
+                        <wps:style>
+                          <a:lnRef idx="2">
+                            <a:schemeClr val="accent1"/>
+                          </a:lnRef>
+                          <a:fillRef idx="0">
+                            <a:schemeClr val="accent1"/>
+                          </a:fillRef>
+                          <a:effectRef idx="1">
+                            <a:schemeClr val="accent1"/>
+                          </a:effectRef>
+                          <a:fontRef idx="minor">
+                            <a:schemeClr val="tx1"/>
+                          </a:fontRef>
+                        </wps:style>
+                        <wps:bodyPr/>
+                      </wps:wsp>
+                    </wpg:wgp>
+                  </a:graphicData>
+                </a:graphic>
+                <wp14:sizeRelH relativeFrom="margin">
+                  <wp14:pctWidth>0</wp14:pctWidth>
+                </wp14:sizeRelH>
+                <wp14:sizeRelV relativeFrom="margin">
+                  <wp14:pctHeight>0</wp14:pctHeight>
+                </wp14:sizeRelV>
+              </wp:anchor>
+            </w:drawing>
+          </mc:Choice>
+          <mc:Fallback>
+            <w:pict>
+              <v:group w14:anchorId="5383969E" id="Line" o:spid="_x0000_s1026" style="position:absolute;margin-left:27.25pt;margin-top:38.45pt;width:179.1pt;height:46pt;flip:y;z-index:251717632;mso-width-relative:margin;mso-height-relative:margin" coordsize="17145,6738" o:gfxdata="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">
+                <v:shape id="Straight Arrow Connector 12" o:spid="_x0000_s1027" type="#_x0000_t32" style="position:absolute;left:11434;width:5711;height:6738;visibility:visible;mso-wrap-style:square" o:connectortype="straight" o:gfxdata="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" strokecolor="#3a7c22 [2409]" strokeweight="1.5pt">
+                  <v:stroke startarrowwidth="wide" startarrowlength="long" endarrow="oval" endarrowwidth="wide" endarrowlength="long" joinstyle="bevel" endcap="round"/>
+                </v:shape>
+                <v:line id="Straight Connector 17" o:spid="_x0000_s1028" style="position:absolute;flip:x;visibility:visible;mso-wrap-style:square" from="0,14" to="11469,14" o:connectortype="straight" o:gfxdata="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" strokecolor="#3a7c22 [2409]" strokeweight="1.5pt">
+                  <v:stroke startarrowwidth="wide" startarrowlength="long" endarrow="oval" endarrowwidth="wide" endarrowlength="long" joinstyle="bevel" endcap="round"/>
+                </v:line>
+              </v:group>
+            </w:pict>
+          </mc:Fallback>
+        </mc:AlternateContent>
+      </w:r>
+      <w:r>
+        <w:rPr>
+          <w:noProof/>
+        </w:rPr>
+        <mc:AlternateContent>
+          <mc:Choice Requires="wpg">
+            <w:drawing>
               <wp:anchor distT="0" distB="0" distL="114300" distR="114300" simplePos="0" relativeHeight="251719680" behindDoc="0" locked="0" layoutInCell="1" allowOverlap="1" wp14:anchorId="42218CCA" wp14:editId="4C201738">
                 <wp:simplePos x="0" y="0"/>
                 <wp:positionH relativeFrom="column">
@@ -3637,7 +3771,7 @@
           </mc:Choice>
           <mc:Fallback>
             <w:pict>
-              <v:group w14:anchorId="1F6B0F4D" id="Line" o:spid="_x0000_s1026" style="position:absolute;margin-left:207.55pt;margin-top:84.6pt;width:186.95pt;height:111.45pt;flip:x y;z-index:251719680;mso-width-relative:margin;mso-height-relative:margin" coordsize="17145,6738" o:gfxdata="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">
+              <v:group w14:anchorId="32151A42" id="Line" o:spid="_x0000_s1026" style="position:absolute;margin-left:207.55pt;margin-top:84.6pt;width:186.95pt;height:111.45pt;flip:x y;z-index:251719680;mso-width-relative:margin;mso-height-relative:margin" coordsize="17145,6738" o:gfxdata="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">
                 <v:shape id="Straight Arrow Connector 12" o:spid="_x0000_s1027" type="#_x0000_t32" style="position:absolute;left:11434;width:5711;height:6738;visibility:visible;mso-wrap-style:square" o:connectortype="straight" o:gfxdata="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" strokecolor="#c00000" strokeweight="1.5pt">
                   <v:stroke startarrowwidth="wide" startarrowlength="long" endarrow="oval" endarrowwidth="wide" endarrowlength="long" joinstyle="bevel" endcap="round"/>
                 </v:shape>
@@ -4583,7 +4717,7 @@
         <mc:AlternateContent>
           <mc:Choice Requires="wpg">
             <w:drawing>
-              <wp:anchor distT="0" distB="0" distL="114300" distR="114300" simplePos="0" relativeHeight="251781183" behindDoc="0" locked="0" layoutInCell="1" allowOverlap="1" wp14:anchorId="0B9CFB8D" wp14:editId="53FE4ED5">
+              <wp:anchor distT="0" distB="0" distL="114300" distR="114300" simplePos="0" relativeHeight="251781183" behindDoc="0" locked="0" layoutInCell="1" allowOverlap="1" wp14:anchorId="0B9CFB8D" wp14:editId="348C965A">
                 <wp:simplePos x="0" y="0"/>
                 <wp:positionH relativeFrom="column">
                   <wp:posOffset>247968</wp:posOffset>
@@ -4680,147 +4814,13 @@
           </mc:Choice>
           <mc:Fallback>
             <w:pict>
-              <v:group w14:anchorId="1CE7961C" id="Scroll Left" o:spid="_x0000_s1026" style="position:absolute;margin-left:19.55pt;margin-top:48.65pt;width:46.8pt;height:33.15pt;rotation:90;z-index:251781183;mso-width-relative:margin;mso-height-relative:margin" coordorigin="-1" coordsize="298104,256541" o:gfxdata="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">
-                <v:shape id="Graphic 19" o:spid="_x0000_s1027" type="#_x0000_t75" alt="Caret Up with solid fill" style="position:absolute;left:-1;width:256540;height:256540;rotation:90;visibility:visible;mso-wrap-style:square" o:gfxdata="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">
-                  <v:imagedata r:id="rId23" o:title="Caret Up with solid fill"/>
+              <v:group w14:anchorId="27B51C58" id="Scroll Left" o:spid="_x0000_s1026" style="position:absolute;margin-left:19.55pt;margin-top:48.65pt;width:46.8pt;height:33.15pt;rotation:90;z-index:251781183;mso-width-relative:margin;mso-height-relative:margin" coordorigin="-1" coordsize="298104,256541" o:gfxdata="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">
+                <v:shape id="Graphic 19" o:spid="_x0000_s1027" type="#_x0000_t75" alt="Caret Up with solid fill" style="position:absolute;left:-1;width:256540;height:256540;rotation:90;visibility:visible;mso-wrap-style:square" o:gfxdata="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">
+                  <v:imagedata r:id="rId25" o:title="Caret Up with solid fill"/>
                 </v:shape>
-                <v:shape id="Graphic 19" o:spid="_x0000_s1028" type="#_x0000_t75" alt="Caret Up with solid fill" style="position:absolute;left:41563;top:1;width:256540;height:256540;rotation:90;visibility:visible;mso-wrap-style:square" o:gfxdata="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">
-                  <v:imagedata r:id="rId23" o:title="Caret Up with solid fill"/>
+                <v:shape id="Graphic 19" o:spid="_x0000_s1028" type="#_x0000_t75" alt="Caret Up with solid fill" style="position:absolute;left:41563;top:1;width:256540;height:256540;rotation:90;visibility:visible;mso-wrap-style:square" o:gfxdata="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">
+                  <v:imagedata r:id="rId25" o:title="Caret Up with solid fill"/>
                 </v:shape>
-              </v:group>
-            </w:pict>
-          </mc:Fallback>
-        </mc:AlternateContent>
-      </w:r>
-      <w:r>
-        <w:rPr>
-          <w:noProof/>
-        </w:rPr>
-        <mc:AlternateContent>
-          <mc:Choice Requires="wpg">
-            <w:drawing>
-              <wp:anchor distT="0" distB="0" distL="114300" distR="114300" simplePos="0" relativeHeight="251717632" behindDoc="0" locked="0" layoutInCell="1" allowOverlap="1" wp14:anchorId="7A7499D4" wp14:editId="5F3BA8CE">
-                <wp:simplePos x="0" y="0"/>
-                <wp:positionH relativeFrom="column">
-                  <wp:posOffset>347704</wp:posOffset>
-                </wp:positionH>
-                <wp:positionV relativeFrom="paragraph">
-                  <wp:posOffset>338455</wp:posOffset>
-                </wp:positionV>
-                <wp:extent cx="2274929" cy="734060"/>
-                <wp:effectExtent l="57150" t="57150" r="87630" b="66040"/>
-                <wp:wrapNone/>
-                <wp:docPr id="875461730" name="Line"/>
-                <wp:cNvGraphicFramePr/>
-                <a:graphic xmlns:a="http://schemas.openxmlformats.org/drawingml/2006/main">
-                  <a:graphicData uri="http://schemas.microsoft.com/office/word/2010/wordprocessingGroup">
-                    <wpg:wgp>
-                      <wpg:cNvGrpSpPr/>
-                      <wpg:grpSpPr>
-                        <a:xfrm flipV="1">
-                          <a:off x="0" y="0"/>
-                          <a:ext cx="2274929" cy="734060"/>
-                          <a:chOff x="0" y="0"/>
-                          <a:chExt cx="1714555" cy="673873"/>
-                        </a:xfrm>
-                      </wpg:grpSpPr>
-                      <wps:wsp>
-                        <wps:cNvPr id="1087216767" name="Straight Arrow Connector 12"/>
-                        <wps:cNvCnPr/>
-                        <wps:spPr>
-                          <a:xfrm>
-                            <a:off x="1143497" y="0"/>
-                            <a:ext cx="571058" cy="673873"/>
-                          </a:xfrm>
-                          <a:prstGeom prst="straightConnector1">
-                            <a:avLst/>
-                          </a:prstGeom>
-                          <a:ln cap="rnd" cmpd="sng">
-                            <a:solidFill>
-                              <a:schemeClr val="accent6">
-                                <a:lumMod val="75000"/>
-                              </a:schemeClr>
-                            </a:solidFill>
-                            <a:bevel/>
-                            <a:headEnd type="none" w="lg" len="lg"/>
-                            <a:tailEnd type="oval" w="lg" len="lg"/>
-                          </a:ln>
-                        </wps:spPr>
-                        <wps:style>
-                          <a:lnRef idx="2">
-                            <a:schemeClr val="accent1"/>
-                          </a:lnRef>
-                          <a:fillRef idx="0">
-                            <a:schemeClr val="accent1"/>
-                          </a:fillRef>
-                          <a:effectRef idx="1">
-                            <a:schemeClr val="accent1"/>
-                          </a:effectRef>
-                          <a:fontRef idx="minor">
-                            <a:schemeClr val="tx1"/>
-                          </a:fontRef>
-                        </wps:style>
-                        <wps:bodyPr/>
-                      </wps:wsp>
-                      <wps:wsp>
-                        <wps:cNvPr id="469796560" name="Straight Connector 17"/>
-                        <wps:cNvCnPr/>
-                        <wps:spPr>
-                          <a:xfrm flipH="1">
-                            <a:off x="0" y="1491"/>
-                            <a:ext cx="1146976" cy="0"/>
-                          </a:xfrm>
-                          <a:prstGeom prst="line">
-                            <a:avLst/>
-                          </a:prstGeom>
-                          <a:ln cap="rnd" cmpd="sng">
-                            <a:solidFill>
-                              <a:schemeClr val="accent6">
-                                <a:lumMod val="75000"/>
-                              </a:schemeClr>
-                            </a:solidFill>
-                            <a:bevel/>
-                            <a:headEnd type="none" w="lg" len="lg"/>
-                            <a:tailEnd type="oval" w="lg" len="lg"/>
-                          </a:ln>
-                        </wps:spPr>
-                        <wps:style>
-                          <a:lnRef idx="2">
-                            <a:schemeClr val="accent1"/>
-                          </a:lnRef>
-                          <a:fillRef idx="0">
-                            <a:schemeClr val="accent1"/>
-                          </a:fillRef>
-                          <a:effectRef idx="1">
-                            <a:schemeClr val="accent1"/>
-                          </a:effectRef>
-                          <a:fontRef idx="minor">
-                            <a:schemeClr val="tx1"/>
-                          </a:fontRef>
-                        </wps:style>
-                        <wps:bodyPr/>
-                      </wps:wsp>
-                    </wpg:wgp>
-                  </a:graphicData>
-                </a:graphic>
-                <wp14:sizeRelH relativeFrom="margin">
-                  <wp14:pctWidth>0</wp14:pctWidth>
-                </wp14:sizeRelH>
-                <wp14:sizeRelV relativeFrom="margin">
-                  <wp14:pctHeight>0</wp14:pctHeight>
-                </wp14:sizeRelV>
-              </wp:anchor>
-            </w:drawing>
-          </mc:Choice>
-          <mc:Fallback>
-            <w:pict>
-              <v:group w14:anchorId="77CC7702" id="Line" o:spid="_x0000_s1026" style="position:absolute;margin-left:27.4pt;margin-top:26.65pt;width:179.15pt;height:57.8pt;flip:y;z-index:251717632;mso-width-relative:margin;mso-height-relative:margin" coordsize="17145,6738" o:gfxdata="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">
-                <v:shape id="Straight Arrow Connector 12" o:spid="_x0000_s1027" type="#_x0000_t32" style="position:absolute;left:11434;width:5711;height:6738;visibility:visible;mso-wrap-style:square" o:connectortype="straight" o:gfxdata="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" strokecolor="#3a7c22 [2409]" strokeweight="1.5pt">
-                  <v:stroke startarrowwidth="wide" startarrowlength="long" endarrow="oval" endarrowwidth="wide" endarrowlength="long" joinstyle="bevel" endcap="round"/>
-                </v:shape>
-                <v:line id="Straight Connector 17" o:spid="_x0000_s1028" style="position:absolute;flip:x;visibility:visible;mso-wrap-style:square" from="0,14" to="11469,14" o:connectortype="straight" o:gfxdata="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" strokecolor="#3a7c22 [2409]" strokeweight="1.5pt">
-                  <v:stroke startarrowwidth="wide" startarrowlength="long" endarrow="oval" endarrowwidth="wide" endarrowlength="long" joinstyle="bevel" endcap="round"/>
-                </v:line>
               </v:group>
             </w:pict>
           </mc:Fallback>
@@ -6647,7 +6647,7 @@
     <w:p>
       <w:pPr>
         <w:sectPr>
-          <w:headerReference w:type="default" r:id="rId25"/>
+          <w:headerReference w:type="default" r:id="rId26"/>
           <w:pgSz w:w="15840" w:h="12240" w:orient="landscape"/>
           <w:pgMar w:top="720" w:right="720" w:bottom="720" w:left="720" w:header="720" w:footer="720" w:gutter="0"/>
           <w:cols w:num="2" w:space="720"/>
@@ -6686,7 +6686,7 @@
                     <pic:cNvPicPr/>
                   </pic:nvPicPr>
                   <pic:blipFill>
-                    <a:blip r:embed="rId26">
+                    <a:blip r:embed="rId27">
                       <a:extLst>
                         <a:ext uri="{28A0092B-C50C-407E-A947-70E740481C1C}">
                           <a14:useLocalDpi xmlns:a14="http://schemas.microsoft.com/office/drawing/2010/main" val="0"/>
@@ -6740,7 +6740,7 @@
                     <pic:cNvPicPr/>
                   </pic:nvPicPr>
                   <pic:blipFill>
-                    <a:blip r:embed="rId27">
+                    <a:blip r:embed="rId28">
                       <a:extLst>
                         <a:ext uri="{28A0092B-C50C-407E-A947-70E740481C1C}">
                           <a14:useLocalDpi xmlns:a14="http://schemas.microsoft.com/office/drawing/2010/main" val="0"/>
@@ -6867,7 +6867,7 @@
                     <pic:cNvPicPr/>
                   </pic:nvPicPr>
                   <pic:blipFill>
-                    <a:blip r:embed="rId28">
+                    <a:blip r:embed="rId29">
                       <a:extLst>
                         <a:ext uri="{28A0092B-C50C-407E-A947-70E740481C1C}">
                           <a14:useLocalDpi xmlns:a14="http://schemas.microsoft.com/office/drawing/2010/main" val="0"/>
@@ -6921,7 +6921,7 @@
                     <pic:cNvPicPr/>
                   </pic:nvPicPr>
                   <pic:blipFill>
-                    <a:blip r:embed="rId29">
+                    <a:blip r:embed="rId30">
                       <a:extLst>
                         <a:ext uri="{28A0092B-C50C-407E-A947-70E740481C1C}">
                           <a14:useLocalDpi xmlns:a14="http://schemas.microsoft.com/office/drawing/2010/main" val="0"/>

</xml_diff>